<commit_message>
fixed word contract generation; missing email link
</commit_message>
<xml_diff>
--- a/assets/templates/en/Contract.docx
+++ b/assets/templates/en/Contract.docx
@@ -24,8 +24,9 @@
           <w:szCs w:val="16"/>
           <w:lang w:val="fr-CA"/>
         </w:rPr>
-        <w:t>4621 boulevard saint Laurent, Montréal (Québec)  H2t 1r</w:t>
-      </w:r>
+        <w:t>4621 boulevard saint Laurent, Montréal (</w:t>
+      </w:r>
+      <w:proofErr w:type="gramStart"/>
       <w:r>
         <w:rPr>
           <w:rFonts w:ascii="Hero" w:hAnsi="Hero" w:cs="DejaVu Sans Light"/>
@@ -35,6 +36,29 @@
           <w:szCs w:val="16"/>
           <w:lang w:val="fr-CA"/>
         </w:rPr>
+        <w:t>Québec)  H</w:t>
+      </w:r>
+      <w:proofErr w:type="gramEnd"/>
+      <w:r>
+        <w:rPr>
+          <w:rFonts w:ascii="Hero" w:hAnsi="Hero" w:cs="DejaVu Sans Light"/>
+          <w:caps/>
+          <w:color w:val="000000" w:themeColor="text1"/>
+          <w:sz w:val="16"/>
+          <w:szCs w:val="16"/>
+          <w:lang w:val="fr-CA"/>
+        </w:rPr>
+        <w:t>2t 1r</w:t>
+      </w:r>
+      <w:r>
+        <w:rPr>
+          <w:rFonts w:ascii="Hero" w:hAnsi="Hero" w:cs="DejaVu Sans Light"/>
+          <w:caps/>
+          <w:color w:val="000000" w:themeColor="text1"/>
+          <w:sz w:val="16"/>
+          <w:szCs w:val="16"/>
+          <w:lang w:val="fr-CA"/>
+        </w:rPr>
         <w:t>2</w:t>
       </w:r>
     </w:p>
@@ -57,8 +81,42 @@
           <w:sz w:val="16"/>
           <w:szCs w:val="16"/>
         </w:rPr>
-        <w:t>T 514 904 4017  ·   F 514 904 4018  ·</w:t>
-      </w:r>
+        <w:t xml:space="preserve">T 514 904 </w:t>
+      </w:r>
+      <w:proofErr w:type="gramStart"/>
+      <w:r>
+        <w:rPr>
+          <w:rFonts w:ascii="Arial" w:hAnsi="Arial" w:cs="Arial"/>
+          <w:caps/>
+          <w:color w:val="000000" w:themeColor="text1"/>
+          <w:sz w:val="16"/>
+          <w:szCs w:val="16"/>
+        </w:rPr>
+        <w:t>4017  ·</w:t>
+      </w:r>
+      <w:proofErr w:type="gramEnd"/>
+      <w:r>
+        <w:rPr>
+          <w:rFonts w:ascii="Arial" w:hAnsi="Arial" w:cs="Arial"/>
+          <w:caps/>
+          <w:color w:val="000000" w:themeColor="text1"/>
+          <w:sz w:val="16"/>
+          <w:szCs w:val="16"/>
+        </w:rPr>
+        <w:t xml:space="preserve">   F 514 904 </w:t>
+      </w:r>
+      <w:proofErr w:type="gramStart"/>
+      <w:r>
+        <w:rPr>
+          <w:rFonts w:ascii="Arial" w:hAnsi="Arial" w:cs="Arial"/>
+          <w:caps/>
+          <w:color w:val="000000" w:themeColor="text1"/>
+          <w:sz w:val="16"/>
+          <w:szCs w:val="16"/>
+        </w:rPr>
+        <w:t>4018  ·</w:t>
+      </w:r>
+      <w:proofErr w:type="gramEnd"/>
       <w:r>
         <w:rPr>
           <w:rFonts w:ascii="Arial" w:hAnsi="Arial" w:cs="Arial"/>
@@ -468,7 +526,16 @@
           <w:sz w:val="20"/>
           <w:szCs w:val="20"/>
         </w:rPr>
-        <w:t xml:space="preserve">1. </w:t>
+        <w:t>1</w:t>
+      </w:r>
+      <w:proofErr w:type="gramStart"/>
+      <w:r>
+        <w:rPr>
+          <w:rFonts w:ascii="Arial" w:eastAsia="Times New Roman" w:hAnsi="Arial" w:cs="Arial"/>
+          <w:sz w:val="20"/>
+          <w:szCs w:val="20"/>
+        </w:rPr>
+        <w:t xml:space="preserve">. </w:t>
       </w:r>
       <w:r>
         <w:rPr>
@@ -477,7 +544,16 @@
           <w:szCs w:val="20"/>
         </w:rPr>
         <w:tab/>
-        <w:t xml:space="preserve">At the hourly rate of </w:t>
+        <w:t>At</w:t>
+      </w:r>
+      <w:proofErr w:type="gramEnd"/>
+      <w:r>
+        <w:rPr>
+          <w:rFonts w:ascii="Arial" w:eastAsia="Times New Roman" w:hAnsi="Arial" w:cs="Arial"/>
+          <w:sz w:val="20"/>
+          <w:szCs w:val="20"/>
+        </w:rPr>
+        <w:t xml:space="preserve"> the hourly rate of </w:t>
       </w:r>
       <w:r>
         <w:rPr>
@@ -1176,7 +1252,25 @@
           <w:sz w:val="20"/>
           <w:szCs w:val="20"/>
         </w:rPr>
-        <w:t>se of notice to the contrary by</w:t>
+        <w:t xml:space="preserve">se of </w:t>
+      </w:r>
+      <w:proofErr w:type="gramStart"/>
+      <w:r>
+        <w:rPr>
+          <w:rFonts w:ascii="Arial" w:eastAsia="Times New Roman" w:hAnsi="Arial" w:cs="Arial"/>
+          <w:sz w:val="20"/>
+          <w:szCs w:val="20"/>
+        </w:rPr>
+        <w:t>notice</w:t>
+      </w:r>
+      <w:proofErr w:type="gramEnd"/>
+      <w:r>
+        <w:rPr>
+          <w:rFonts w:ascii="Arial" w:eastAsia="Times New Roman" w:hAnsi="Arial" w:cs="Arial"/>
+          <w:sz w:val="20"/>
+          <w:szCs w:val="20"/>
+        </w:rPr>
+        <w:t xml:space="preserve"> to the contrary by</w:t>
       </w:r>
       <w:r>
         <w:rPr>
@@ -1218,7 +1312,43 @@
           <w:sz w:val="20"/>
           <w:szCs w:val="20"/>
         </w:rPr>
-        <w:t>All costs, fees, charges and expenses, including but not limited to all legal and extrajudicial costs incurred by Allen Madelin in enforcing this contract as a result of any default by the client, shall be added to the unpaid amount and shall be immediately paid by the client</w:t>
+        <w:t xml:space="preserve">All costs, fees, charges and expenses, including but not limited to all legal and extrajudicial costs incurred by Allen Madelin in enforcing this contract </w:t>
+      </w:r>
+      <w:proofErr w:type="gramStart"/>
+      <w:r>
+        <w:rPr>
+          <w:rFonts w:ascii="Arial" w:eastAsia="Times New Roman" w:hAnsi="Arial" w:cs="Arial"/>
+          <w:sz w:val="20"/>
+          <w:szCs w:val="20"/>
+        </w:rPr>
+        <w:t>as a result of</w:t>
+      </w:r>
+      <w:proofErr w:type="gramEnd"/>
+      <w:r>
+        <w:rPr>
+          <w:rFonts w:ascii="Arial" w:eastAsia="Times New Roman" w:hAnsi="Arial" w:cs="Arial"/>
+          <w:sz w:val="20"/>
+          <w:szCs w:val="20"/>
+        </w:rPr>
+        <w:t xml:space="preserve"> any </w:t>
+      </w:r>
+      <w:proofErr w:type="gramStart"/>
+      <w:r>
+        <w:rPr>
+          <w:rFonts w:ascii="Arial" w:eastAsia="Times New Roman" w:hAnsi="Arial" w:cs="Arial"/>
+          <w:sz w:val="20"/>
+          <w:szCs w:val="20"/>
+        </w:rPr>
+        <w:t>default</w:t>
+      </w:r>
+      <w:proofErr w:type="gramEnd"/>
+      <w:r>
+        <w:rPr>
+          <w:rFonts w:ascii="Arial" w:eastAsia="Times New Roman" w:hAnsi="Arial" w:cs="Arial"/>
+          <w:sz w:val="20"/>
+          <w:szCs w:val="20"/>
+        </w:rPr>
+        <w:t xml:space="preserve"> by the client, shall be added to the unpaid amount and shall be immediately paid by the client</w:t>
       </w:r>
       <w:r>
         <w:rPr>
@@ -1533,7 +1663,17 @@
           <w:bCs/>
           <w:lang w:val="en-CA"/>
         </w:rPr>
-        <w:t xml:space="preserve"> (</w:t>
+        <w:t xml:space="preserve"> </w:t>
+      </w:r>
+      <w:proofErr w:type="gramStart"/>
+      <w:r>
+        <w:rPr>
+          <w:rFonts w:ascii="Calibri" w:eastAsia="Times New Roman" w:hAnsi="Calibri" w:cs="Times New Roman"/>
+          <w:b/>
+          <w:bCs/>
+          <w:lang w:val="en-CA"/>
+        </w:rPr>
+        <w:t>(</w:t>
       </w:r>
       <w:r>
         <w:rPr>
@@ -1555,8 +1695,9 @@
           <w:szCs w:val="24"/>
           <w:lang w:val="en-CA"/>
         </w:rPr>
-        <w:t xml:space="preserve">$ </w:t>
-      </w:r>
+        <w:t>$</w:t>
+      </w:r>
+      <w:proofErr w:type="gramEnd"/>
       <w:r>
         <w:rPr>
           <w:rFonts w:ascii="Calibri" w:eastAsia="Times New Roman" w:hAnsi="Calibri" w:cs="Calibri"/>
@@ -1566,9 +1707,8 @@
           <w:szCs w:val="24"/>
           <w:lang w:val="en-CA"/>
         </w:rPr>
-        <w:t>{</w:t>
-      </w:r>
-      <w:proofErr w:type="spellStart"/>
+        <w:t xml:space="preserve"> </w:t>
+      </w:r>
       <w:r>
         <w:rPr>
           <w:rFonts w:ascii="Calibri" w:eastAsia="Times New Roman" w:hAnsi="Calibri" w:cs="Calibri"/>
@@ -1578,9 +1718,9 @@
           <w:szCs w:val="24"/>
           <w:lang w:val="en-CA"/>
         </w:rPr>
-        <w:t>totalAmount</w:t>
-      </w:r>
-      <w:proofErr w:type="spellEnd"/>
+        <w:t>{</w:t>
+      </w:r>
+      <w:proofErr w:type="spellStart"/>
       <w:r>
         <w:rPr>
           <w:rFonts w:ascii="Calibri" w:eastAsia="Times New Roman" w:hAnsi="Calibri" w:cs="Calibri"/>
@@ -1590,8 +1730,10 @@
           <w:szCs w:val="24"/>
           <w:lang w:val="en-CA"/>
         </w:rPr>
-        <w:t>}</w:t>
-      </w:r>
+        <w:t>totalAmount</w:t>
+      </w:r>
+      <w:proofErr w:type="spellEnd"/>
+      <w:proofErr w:type="gramStart"/>
       <w:r>
         <w:rPr>
           <w:rFonts w:ascii="Calibri" w:eastAsia="Times New Roman" w:hAnsi="Calibri" w:cs="Calibri"/>
@@ -1601,7 +1743,7 @@
           <w:szCs w:val="24"/>
           <w:lang w:val="en-CA"/>
         </w:rPr>
-        <w:t xml:space="preserve"> </w:t>
+        <w:t>}</w:t>
       </w:r>
       <w:r>
         <w:rPr>
@@ -1612,8 +1754,20 @@
           <w:szCs w:val="24"/>
           <w:lang w:val="en-CA"/>
         </w:rPr>
+        <w:t xml:space="preserve"> </w:t>
+      </w:r>
+      <w:r>
+        <w:rPr>
+          <w:rFonts w:ascii="Calibri" w:eastAsia="Times New Roman" w:hAnsi="Calibri" w:cs="Calibri"/>
+          <w:b/>
+          <w:bCs/>
+          <w:sz w:val="24"/>
+          <w:szCs w:val="24"/>
+          <w:lang w:val="en-CA"/>
+        </w:rPr>
         <w:t>)</w:t>
       </w:r>
+      <w:proofErr w:type="gramEnd"/>
       <w:r>
         <w:rPr>
           <w:rFonts w:ascii="Arial" w:hAnsi="Arial" w:cs="Arial"/>
@@ -1972,7 +2126,25 @@
           <w:sz w:val="20"/>
           <w:szCs w:val="20"/>
         </w:rPr>
-        <w:t xml:space="preserve">Furthermore, I and/or the person or persons providing the </w:t>
+        <w:t xml:space="preserve">Furthermore, I and/or the person or </w:t>
+      </w:r>
+      <w:proofErr w:type="gramStart"/>
+      <w:r>
+        <w:rPr>
+          <w:rFonts w:ascii="Arial" w:eastAsia="Times New Roman" w:hAnsi="Arial" w:cs="Arial"/>
+          <w:sz w:val="20"/>
+          <w:szCs w:val="20"/>
+        </w:rPr>
+        <w:t>persons</w:t>
+      </w:r>
+      <w:proofErr w:type="gramEnd"/>
+      <w:r>
+        <w:rPr>
+          <w:rFonts w:ascii="Arial" w:eastAsia="Times New Roman" w:hAnsi="Arial" w:cs="Arial"/>
+          <w:sz w:val="20"/>
+          <w:szCs w:val="20"/>
+        </w:rPr>
+        <w:t xml:space="preserve"> providing the </w:t>
       </w:r>
       <w:r>
         <w:rPr>
@@ -2236,7 +2408,43 @@
           <w:sz w:val="20"/>
           <w:szCs w:val="20"/>
         </w:rPr>
-        <w:t>Any person providing a credit card authorization is thereby consenting to act as a guarantor hereunder.</w:t>
+        <w:t xml:space="preserve">Any person providing a credit card </w:t>
+      </w:r>
+      <w:proofErr w:type="gramStart"/>
+      <w:r>
+        <w:rPr>
+          <w:rFonts w:ascii="Arial" w:eastAsia="Times New Roman" w:hAnsi="Arial" w:cs="Arial"/>
+          <w:sz w:val="20"/>
+          <w:szCs w:val="20"/>
+        </w:rPr>
+        <w:t>authorization is</w:t>
+      </w:r>
+      <w:proofErr w:type="gramEnd"/>
+      <w:r>
+        <w:rPr>
+          <w:rFonts w:ascii="Arial" w:eastAsia="Times New Roman" w:hAnsi="Arial" w:cs="Arial"/>
+          <w:sz w:val="20"/>
+          <w:szCs w:val="20"/>
+        </w:rPr>
+        <w:t xml:space="preserve"> thereby </w:t>
+      </w:r>
+      <w:proofErr w:type="gramStart"/>
+      <w:r>
+        <w:rPr>
+          <w:rFonts w:ascii="Arial" w:eastAsia="Times New Roman" w:hAnsi="Arial" w:cs="Arial"/>
+          <w:sz w:val="20"/>
+          <w:szCs w:val="20"/>
+        </w:rPr>
+        <w:t>consenting</w:t>
+      </w:r>
+      <w:proofErr w:type="gramEnd"/>
+      <w:r>
+        <w:rPr>
+          <w:rFonts w:ascii="Arial" w:eastAsia="Times New Roman" w:hAnsi="Arial" w:cs="Arial"/>
+          <w:sz w:val="20"/>
+          <w:szCs w:val="20"/>
+        </w:rPr>
+        <w:t xml:space="preserve"> to act as a guarantor hereunder.</w:t>
       </w:r>
     </w:p>
     <w:p>
@@ -3440,52 +3648,9 @@
                 <w:u w:val="single"/>
                 <w:lang w:val="en-CA"/>
               </w:rPr>
-              <w:t xml:space="preserve">        Montréal           </w:t>
-            </w:r>
-            <w:r>
-              <w:rPr>
-                <w:rFonts w:ascii="Arial" w:eastAsia="Times New Roman" w:hAnsi="Arial" w:cs="Arial"/>
-                <w:sz w:val="20"/>
-                <w:szCs w:val="20"/>
-                <w:lang w:val="en-CA"/>
-              </w:rPr>
-              <w:t xml:space="preserve">, </w:t>
-            </w:r>
-          </w:p>
-          <w:p>
-            <w:pPr>
-              <w:keepNext/>
-              <w:spacing w:after="0" w:line="240" w:lineRule="auto"/>
-              <w:ind w:right="630"/>
-              <w:rPr>
-                <w:rFonts w:ascii="Arial" w:eastAsia="Times New Roman" w:hAnsi="Arial" w:cs="Arial"/>
-                <w:sz w:val="20"/>
-                <w:szCs w:val="20"/>
-                <w:lang w:val="en-CA"/>
-              </w:rPr>
-            </w:pPr>
-          </w:p>
-          <w:p>
-            <w:pPr>
-              <w:keepNext/>
-              <w:spacing w:after="0" w:line="240" w:lineRule="auto"/>
-              <w:ind w:right="630"/>
-              <w:rPr>
-                <w:rFonts w:ascii="Arial" w:eastAsia="Times New Roman" w:hAnsi="Arial" w:cs="Arial"/>
-                <w:sz w:val="20"/>
-                <w:szCs w:val="20"/>
-                <w:lang w:val="en-CA"/>
-              </w:rPr>
-            </w:pPr>
-            <w:r>
-              <w:rPr>
-                <w:rFonts w:ascii="Arial" w:eastAsia="Times New Roman" w:hAnsi="Arial" w:cs="Arial"/>
-                <w:sz w:val="20"/>
-                <w:szCs w:val="20"/>
-                <w:lang w:val="en-CA"/>
-              </w:rPr>
-              <w:t>On</w:t>
-            </w:r>
+              <w:t xml:space="preserve">        Montréal         </w:t>
+            </w:r>
+            <w:proofErr w:type="gramStart"/>
             <w:r>
               <w:rPr>
                 <w:rFonts w:ascii="Arial" w:eastAsia="Times New Roman" w:hAnsi="Arial" w:cs="Arial"/>
@@ -3494,7 +3659,61 @@
                 <w:u w:val="single"/>
                 <w:lang w:val="en-CA"/>
               </w:rPr>
-              <w:t xml:space="preserve">    </w:t>
+              <w:t xml:space="preserve">  </w:t>
+            </w:r>
+            <w:r>
+              <w:rPr>
+                <w:rFonts w:ascii="Arial" w:eastAsia="Times New Roman" w:hAnsi="Arial" w:cs="Arial"/>
+                <w:sz w:val="20"/>
+                <w:szCs w:val="20"/>
+                <w:lang w:val="en-CA"/>
+              </w:rPr>
+              <w:t>,</w:t>
+            </w:r>
+            <w:proofErr w:type="gramEnd"/>
+            <w:r>
+              <w:rPr>
+                <w:rFonts w:ascii="Arial" w:eastAsia="Times New Roman" w:hAnsi="Arial" w:cs="Arial"/>
+                <w:sz w:val="20"/>
+                <w:szCs w:val="20"/>
+                <w:lang w:val="en-CA"/>
+              </w:rPr>
+              <w:t xml:space="preserve"> </w:t>
+            </w:r>
+          </w:p>
+          <w:p>
+            <w:pPr>
+              <w:keepNext/>
+              <w:spacing w:after="0" w:line="240" w:lineRule="auto"/>
+              <w:ind w:right="630"/>
+              <w:rPr>
+                <w:rFonts w:ascii="Arial" w:eastAsia="Times New Roman" w:hAnsi="Arial" w:cs="Arial"/>
+                <w:sz w:val="20"/>
+                <w:szCs w:val="20"/>
+                <w:lang w:val="en-CA"/>
+              </w:rPr>
+            </w:pPr>
+          </w:p>
+          <w:p>
+            <w:pPr>
+              <w:keepNext/>
+              <w:spacing w:after="0" w:line="240" w:lineRule="auto"/>
+              <w:ind w:right="630"/>
+              <w:rPr>
+                <w:rFonts w:ascii="Arial" w:eastAsia="Times New Roman" w:hAnsi="Arial" w:cs="Arial"/>
+                <w:sz w:val="20"/>
+                <w:szCs w:val="20"/>
+                <w:lang w:val="en-CA"/>
+              </w:rPr>
+            </w:pPr>
+            <w:r>
+              <w:rPr>
+                <w:rFonts w:ascii="Arial" w:eastAsia="Times New Roman" w:hAnsi="Arial" w:cs="Arial"/>
+                <w:sz w:val="20"/>
+                <w:szCs w:val="20"/>
+                <w:lang w:val="en-CA"/>
+              </w:rPr>
+              <w:t>On</w:t>
             </w:r>
             <w:r>
               <w:rPr>
@@ -3504,8 +3723,9 @@
                 <w:u w:val="single"/>
                 <w:lang w:val="en-CA"/>
               </w:rPr>
-              <w:t>{</w:t>
-            </w:r>
+              <w:t xml:space="preserve"> </w:t>
+            </w:r>
+            <w:proofErr w:type="gramStart"/>
             <w:r>
               <w:rPr>
                 <w:rFonts w:ascii="Arial" w:eastAsia="Times New Roman" w:hAnsi="Arial" w:cs="Arial"/>
@@ -3514,7 +3734,7 @@
                 <w:u w:val="single"/>
                 <w:lang w:val="en-CA"/>
               </w:rPr>
-              <w:t>date</w:t>
+              <w:t xml:space="preserve">   </w:t>
             </w:r>
             <w:r>
               <w:rPr>
@@ -3524,7 +3744,7 @@
                 <w:u w:val="single"/>
                 <w:lang w:val="en-CA"/>
               </w:rPr>
-              <w:t>}</w:t>
+              <w:t>{</w:t>
             </w:r>
             <w:r>
               <w:rPr>
@@ -3534,7 +3754,49 @@
                 <w:u w:val="single"/>
                 <w:lang w:val="en-CA"/>
               </w:rPr>
-              <w:t xml:space="preserve">      </w:t>
+              <w:t>date</w:t>
+            </w:r>
+            <w:r>
+              <w:rPr>
+                <w:rFonts w:ascii="Arial" w:eastAsia="Times New Roman" w:hAnsi="Arial" w:cs="Arial"/>
+                <w:sz w:val="20"/>
+                <w:szCs w:val="20"/>
+                <w:u w:val="single"/>
+                <w:lang w:val="en-CA"/>
+              </w:rPr>
+              <w:t>}</w:t>
+            </w:r>
+            <w:r>
+              <w:rPr>
+                <w:rFonts w:ascii="Arial" w:eastAsia="Times New Roman" w:hAnsi="Arial" w:cs="Arial"/>
+                <w:sz w:val="20"/>
+                <w:szCs w:val="20"/>
+                <w:u w:val="single"/>
+                <w:lang w:val="en-CA"/>
+              </w:rPr>
+              <w:t xml:space="preserve">   </w:t>
+            </w:r>
+            <w:proofErr w:type="gramEnd"/>
+            <w:r>
+              <w:rPr>
+                <w:rFonts w:ascii="Arial" w:eastAsia="Times New Roman" w:hAnsi="Arial" w:cs="Arial"/>
+                <w:sz w:val="20"/>
+                <w:szCs w:val="20"/>
+                <w:u w:val="single"/>
+                <w:lang w:val="en-CA"/>
+              </w:rPr>
+              <w:t xml:space="preserve"> </w:t>
+            </w:r>
+            <w:proofErr w:type="gramStart"/>
+            <w:r>
+              <w:rPr>
+                <w:rFonts w:ascii="Arial" w:eastAsia="Times New Roman" w:hAnsi="Arial" w:cs="Arial"/>
+                <w:sz w:val="20"/>
+                <w:szCs w:val="20"/>
+                <w:u w:val="single"/>
+                <w:lang w:val="en-CA"/>
+              </w:rPr>
+              <w:t xml:space="preserve">  </w:t>
             </w:r>
             <w:r>
               <w:rPr>
@@ -3545,6 +3807,7 @@
               </w:rPr>
               <w:t>.</w:t>
             </w:r>
+            <w:proofErr w:type="gramEnd"/>
           </w:p>
           <w:p>
             <w:pPr>
@@ -4344,6 +4607,7 @@
         </w:rPr>
         <w:t>__</w:t>
       </w:r>
+      <w:proofErr w:type="gramStart"/>
       <w:r>
         <w:rPr>
           <w:rFonts w:ascii="Arial" w:eastAsia="Times New Roman" w:hAnsi="Arial" w:cs="Arial"/>
@@ -4358,7 +4622,16 @@
           <w:sz w:val="20"/>
           <w:szCs w:val="20"/>
         </w:rPr>
-        <w:t xml:space="preserve">Card number: </w:t>
+        <w:t>Card</w:t>
+      </w:r>
+      <w:proofErr w:type="gramEnd"/>
+      <w:r>
+        <w:rPr>
+          <w:rFonts w:ascii="Arial" w:eastAsia="Times New Roman" w:hAnsi="Arial" w:cs="Arial"/>
+          <w:sz w:val="20"/>
+          <w:szCs w:val="20"/>
+        </w:rPr>
+        <w:t xml:space="preserve"> number: </w:t>
       </w:r>
       <w:r>
         <w:rPr>
@@ -4374,23 +4647,41 @@
           <w:sz w:val="20"/>
           <w:szCs w:val="20"/>
         </w:rPr>
+        <w:t>_</w:t>
+      </w:r>
+      <w:proofErr w:type="gramStart"/>
+      <w:r>
+        <w:rPr>
+          <w:rFonts w:ascii="Arial" w:eastAsia="Times New Roman" w:hAnsi="Arial" w:cs="Arial"/>
+          <w:sz w:val="20"/>
+          <w:szCs w:val="20"/>
+        </w:rPr>
+        <w:t xml:space="preserve"> </w:t>
+      </w:r>
+      <w:r>
+        <w:rPr>
+          <w:rFonts w:ascii="Arial" w:eastAsia="Times New Roman" w:hAnsi="Arial" w:cs="Arial"/>
+          <w:sz w:val="20"/>
+          <w:szCs w:val="20"/>
+        </w:rPr>
+        <w:t>______</w:t>
+      </w:r>
+      <w:r>
+        <w:rPr>
+          <w:rFonts w:ascii="Arial" w:eastAsia="Times New Roman" w:hAnsi="Arial" w:cs="Arial"/>
+          <w:sz w:val="20"/>
+          <w:szCs w:val="20"/>
+        </w:rPr>
         <w:t xml:space="preserve">_ </w:t>
       </w:r>
-      <w:r>
-        <w:rPr>
-          <w:rFonts w:ascii="Arial" w:eastAsia="Times New Roman" w:hAnsi="Arial" w:cs="Arial"/>
-          <w:sz w:val="20"/>
-          <w:szCs w:val="20"/>
-        </w:rPr>
-        <w:t>______</w:t>
-      </w:r>
-      <w:r>
-        <w:rPr>
-          <w:rFonts w:ascii="Arial" w:eastAsia="Times New Roman" w:hAnsi="Arial" w:cs="Arial"/>
-          <w:sz w:val="20"/>
-          <w:szCs w:val="20"/>
-        </w:rPr>
-        <w:t>_ _</w:t>
+      <w:proofErr w:type="gramEnd"/>
+      <w:r>
+        <w:rPr>
+          <w:rFonts w:ascii="Arial" w:eastAsia="Times New Roman" w:hAnsi="Arial" w:cs="Arial"/>
+          <w:sz w:val="20"/>
+          <w:szCs w:val="20"/>
+        </w:rPr>
+        <w:t>_</w:t>
       </w:r>
       <w:r>
         <w:rPr>
@@ -7196,6 +7487,7 @@
                 <w:lang w:val="fr-CA"/>
               </w:rPr>
             </w:pPr>
+            <w:proofErr w:type="gramStart"/>
             <w:r>
               <w:rPr>
                 <w:rFonts w:ascii="Arial" w:hAnsi="Arial" w:cs="Arial"/>
@@ -7205,6 +7497,7 @@
               </w:rPr>
               <w:t>E-mail</w:t>
             </w:r>
+            <w:proofErr w:type="gramEnd"/>
             <w:r>
               <w:rPr>
                 <w:rFonts w:ascii="Arial" w:hAnsi="Arial" w:cs="Arial"/>
@@ -7636,6 +7929,165 @@
       </w:tr>
     </w:tbl>
     <w:p/>
+    <w:p/>
+    <w:p>
+      <w:r>
+        <w:rPr>
+          <w:noProof/>
+        </w:rPr>
+        <mc:AlternateContent>
+          <mc:Choice Requires="wps">
+            <w:drawing>
+              <wp:anchor distT="0" distB="0" distL="114300" distR="114300" simplePos="0" relativeHeight="251661312" behindDoc="0" locked="0" layoutInCell="1" allowOverlap="1" wp14:anchorId="2B13B374" wp14:editId="516D5367">
+                <wp:simplePos x="0" y="0"/>
+                <wp:positionH relativeFrom="margin">
+                  <wp:align>center</wp:align>
+                </wp:positionH>
+                <wp:positionV relativeFrom="paragraph">
+                  <wp:posOffset>217170</wp:posOffset>
+                </wp:positionV>
+                <wp:extent cx="6667500" cy="1828800"/>
+                <wp:effectExtent l="0" t="0" r="19050" b="28575"/>
+                <wp:wrapNone/>
+                <wp:docPr id="1" name="Text Box 1"/>
+                <wp:cNvGraphicFramePr/>
+                <a:graphic xmlns:a="http://schemas.openxmlformats.org/drawingml/2006/main">
+                  <a:graphicData uri="http://schemas.microsoft.com/office/word/2010/wordprocessingShape">
+                    <wps:wsp>
+                      <wps:cNvSpPr txBox="1"/>
+                      <wps:spPr>
+                        <a:xfrm>
+                          <a:off x="0" y="0"/>
+                          <a:ext cx="6667500" cy="1828800"/>
+                        </a:xfrm>
+                        <a:prstGeom prst="rect">
+                          <a:avLst/>
+                        </a:prstGeom>
+                        <a:ln/>
+                      </wps:spPr>
+                      <wps:style>
+                        <a:lnRef idx="2">
+                          <a:schemeClr val="dk1"/>
+                        </a:lnRef>
+                        <a:fillRef idx="1">
+                          <a:schemeClr val="lt1"/>
+                        </a:fillRef>
+                        <a:effectRef idx="0">
+                          <a:schemeClr val="dk1"/>
+                        </a:effectRef>
+                        <a:fontRef idx="minor">
+                          <a:schemeClr val="dk1"/>
+                        </a:fontRef>
+                      </wps:style>
+                      <wps:txbx>
+                        <w:txbxContent>
+                          <w:p>
+                            <w:pPr>
+                              <w:jc w:val="center"/>
+                              <w:rPr>
+                                <w:b/>
+                                <w:color w:val="E5B8B7" w:themeColor="accent2" w:themeTint="66"/>
+                                <w:sz w:val="72"/>
+                                <w:szCs w:val="72"/>
+                                <w:lang w:val="fr-CA"/>
+                                <w14:textOutline w14:w="11112" w14:cap="flat" w14:cmpd="sng" w14:algn="ctr">
+                                  <w14:solidFill>
+                                    <w14:schemeClr w14:val="accent2"/>
+                                  </w14:solidFill>
+                                  <w14:prstDash w14:val="solid"/>
+                                  <w14:round/>
+                                </w14:textOutline>
+                              </w:rPr>
+                            </w:pPr>
+                            <w:r>
+                              <w:rPr>
+                                <w:b/>
+                                <w:color w:val="E5B8B7" w:themeColor="accent2" w:themeTint="66"/>
+                                <w:sz w:val="72"/>
+                                <w:szCs w:val="72"/>
+                                <w:lang w:val="fr-CA"/>
+                                <w14:textOutline w14:w="11112" w14:cap="flat" w14:cmpd="sng" w14:algn="ctr">
+                                  <w14:solidFill>
+                                    <w14:schemeClr w14:val="accent2"/>
+                                  </w14:solidFill>
+                                  <w14:prstDash w14:val="solid"/>
+                                  <w14:round/>
+                                </w14:textOutline>
+                              </w:rPr>
+                              <w:t>Opposing Party</w:t>
+                            </w:r>
+                          </w:p>
+                        </w:txbxContent>
+                      </wps:txbx>
+                      <wps:bodyPr rot="0" spcFirstLastPara="0" vertOverflow="overflow" horzOverflow="overflow" vert="horz" wrap="square" lIns="91440" tIns="45720" rIns="91440" bIns="45720" numCol="1" spcCol="0" rtlCol="0" fromWordArt="0" anchor="t" anchorCtr="0" forceAA="0" compatLnSpc="1">
+                        <a:prstTxWarp prst="textNoShape">
+                          <a:avLst/>
+                        </a:prstTxWarp>
+                        <a:spAutoFit/>
+                      </wps:bodyPr>
+                    </wps:wsp>
+                  </a:graphicData>
+                </a:graphic>
+                <wp14:sizeRelH relativeFrom="margin">
+                  <wp14:pctWidth>0</wp14:pctWidth>
+                </wp14:sizeRelH>
+              </wp:anchor>
+            </w:drawing>
+          </mc:Choice>
+          <mc:Fallback>
+            <w:pict>
+              <v:shapetype w14:anchorId="2B13B374" id="_x0000_t202" coordsize="21600,21600" o:spt="202" path="m,l,21600r21600,l21600,xe">
+                <v:stroke joinstyle="miter"/>
+                <v:path gradientshapeok="t" o:connecttype="rect"/>
+              </v:shapetype>
+              <v:shape id="Text Box 1" o:spid="_x0000_s1026" type="#_x0000_t202" style="position:absolute;margin-left:0;margin-top:17.1pt;width:525pt;height:2in;z-index:251661312;visibility:visible;mso-wrap-style:square;mso-width-percent:0;mso-wrap-distance-left:9pt;mso-wrap-distance-top:0;mso-wrap-distance-right:9pt;mso-wrap-distance-bottom:0;mso-position-horizontal:center;mso-position-horizontal-relative:margin;mso-position-vertical:absolute;mso-position-vertical-relative:text;mso-width-percent:0;mso-width-relative:margin;v-text-anchor:top" o:gfxdata="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" fillcolor="white [3201]" strokecolor="black [3200]" strokeweight="2pt">
+                <v:textbox style="mso-fit-shape-to-text:t">
+                  <w:txbxContent>
+                    <w:p>
+                      <w:pPr>
+                        <w:jc w:val="center"/>
+                        <w:rPr>
+                          <w:b/>
+                          <w:color w:val="E5B8B7" w:themeColor="accent2" w:themeTint="66"/>
+                          <w:sz w:val="72"/>
+                          <w:szCs w:val="72"/>
+                          <w:lang w:val="fr-CA"/>
+                          <w14:textOutline w14:w="11112" w14:cap="flat" w14:cmpd="sng" w14:algn="ctr">
+                            <w14:solidFill>
+                              <w14:schemeClr w14:val="accent2"/>
+                            </w14:solidFill>
+                            <w14:prstDash w14:val="solid"/>
+                            <w14:round/>
+                          </w14:textOutline>
+                        </w:rPr>
+                      </w:pPr>
+                      <w:r>
+                        <w:rPr>
+                          <w:b/>
+                          <w:color w:val="E5B8B7" w:themeColor="accent2" w:themeTint="66"/>
+                          <w:sz w:val="72"/>
+                          <w:szCs w:val="72"/>
+                          <w:lang w:val="fr-CA"/>
+                          <w14:textOutline w14:w="11112" w14:cap="flat" w14:cmpd="sng" w14:algn="ctr">
+                            <w14:solidFill>
+                              <w14:schemeClr w14:val="accent2"/>
+                            </w14:solidFill>
+                            <w14:prstDash w14:val="solid"/>
+                            <w14:round/>
+                          </w14:textOutline>
+                        </w:rPr>
+                        <w:t>Opposing Party</w:t>
+                      </w:r>
+                    </w:p>
+                  </w:txbxContent>
+                </v:textbox>
+                <w10:wrap anchorx="margin"/>
+              </v:shape>
+            </w:pict>
+          </mc:Fallback>
+        </mc:AlternateContent>
+      </w:r>
+    </w:p>
     <w:sectPr>
       <w:headerReference w:type="default" r:id="rId11"/>
       <w:footerReference w:type="default" r:id="rId12"/>
@@ -7953,10 +8405,10 @@
         <w:lang w:val="fr-CA" w:eastAsia="fr-CA"/>
       </w:rPr>
       <w:drawing>
-        <wp:inline distT="0" distB="0" distL="0" distR="0" wp14:anchorId="37EA6AF4" wp14:editId="3715E523">
+        <wp:inline distT="0" distB="0" distL="0" distR="0" wp14:anchorId="37EA6AF4" wp14:editId="2F884B3D">
           <wp:extent cx="2406297" cy="361950"/>
           <wp:effectExtent l="19050" t="0" r="0" b="0"/>
-          <wp:docPr id="118722850" name="Picture 118722850" descr="\\RASVR\PCLaw Data\DATA\PCLawDocs\Admin\Logos\Allen Madelin INC Logo.jpg"/>
+          <wp:docPr id="118722850" name="Picture 118722850" descr="assets/images/AM-INC-2.jpg"/>
           <wp:cNvGraphicFramePr>
             <a:graphicFrameLocks xmlns:a="http://schemas.openxmlformats.org/drawingml/2006/main" noChangeAspect="1"/>
           </wp:cNvGraphicFramePr>
@@ -7964,7 +8416,7 @@
             <a:graphicData uri="http://schemas.openxmlformats.org/drawingml/2006/picture">
               <pic:pic xmlns:pic="http://schemas.openxmlformats.org/drawingml/2006/picture">
                 <pic:nvPicPr>
-                  <pic:cNvPr id="0" name="Picture 2" descr="\\RASVR\PCLaw Data\DATA\PCLawDocs\Admin\Logos\Allen Madelin INC Logo.jpg"/>
+                  <pic:cNvPr id="118722850" name="Picture 118722850" descr="assets/images/AM-INC-2.jpg"/>
                   <pic:cNvPicPr>
                     <a:picLocks noChangeAspect="1" noChangeArrowheads="1"/>
                   </pic:cNvPicPr>
@@ -8773,7 +9225,6 @@
   <w:style w:type="character" w:default="1" w:styleId="DefaultParagraphFont">
     <w:name w:val="Default Paragraph Font"/>
     <w:uiPriority w:val="1"/>
-    <w:semiHidden/>
     <w:unhideWhenUsed/>
   </w:style>
   <w:style w:type="table" w:default="1" w:styleId="TableNormal">

</xml_diff>

<commit_message>
better templates, rules, tweaks
</commit_message>
<xml_diff>
--- a/assets/templates/en/Contract.docx
+++ b/assets/templates/en/Contract.docx
@@ -24,9 +24,8 @@
           <w:szCs w:val="16"/>
           <w:lang w:val="fr-CA"/>
         </w:rPr>
-        <w:t>4621 boulevard saint Laurent, Montréal (</w:t>
-      </w:r>
-      <w:proofErr w:type="gramStart"/>
+        <w:t>4621 boulevard saint Laurent, Montréal (QUÉBEC) H2t 1r</w:t>
+      </w:r>
       <w:r>
         <w:rPr>
           <w:rFonts w:ascii="Hero" w:hAnsi="Hero" w:cs="DejaVu Sans Light"/>
@@ -36,9 +35,20 @@
           <w:szCs w:val="16"/>
           <w:lang w:val="fr-CA"/>
         </w:rPr>
-        <w:t>Québec)  H</w:t>
-      </w:r>
-      <w:proofErr w:type="gramEnd"/>
+        <w:t>2</w:t>
+      </w:r>
+    </w:p>
+    <w:p>
+      <w:pPr>
+        <w:pStyle w:val="Footer"/>
+        <w:jc w:val="center"/>
+        <w:rPr>
+          <w:rFonts w:ascii="Hero" w:hAnsi="Hero" w:cs="DejaVu Sans Light"/>
+          <w:color w:val="000000" w:themeColor="text1"/>
+          <w:sz w:val="16"/>
+          <w:szCs w:val="16"/>
+        </w:rPr>
+      </w:pPr>
       <w:r>
         <w:rPr>
           <w:rFonts w:ascii="Hero" w:hAnsi="Hero" w:cs="DejaVu Sans Light"/>
@@ -46,121 +56,17 @@
           <w:color w:val="000000" w:themeColor="text1"/>
           <w:sz w:val="16"/>
           <w:szCs w:val="16"/>
-          <w:lang w:val="fr-CA"/>
-        </w:rPr>
-        <w:t>2t 1r</w:t>
+        </w:rPr>
+        <w:t>T 514 904 4017 ·   F 514 904 4018 ·</w:t>
       </w:r>
       <w:r>
         <w:rPr>
           <w:rFonts w:ascii="Hero" w:hAnsi="Hero" w:cs="DejaVu Sans Light"/>
-          <w:caps/>
           <w:color w:val="000000" w:themeColor="text1"/>
           <w:sz w:val="16"/>
           <w:szCs w:val="16"/>
-          <w:lang w:val="fr-CA"/>
-        </w:rPr>
-        <w:t>2</w:t>
-      </w:r>
-    </w:p>
-    <w:p>
-      <w:pPr>
-        <w:pStyle w:val="Footer"/>
-        <w:jc w:val="center"/>
-        <w:rPr>
-          <w:rFonts w:ascii="Arial" w:hAnsi="Arial" w:cs="Arial"/>
-          <w:color w:val="000000" w:themeColor="text1"/>
-          <w:sz w:val="16"/>
-          <w:szCs w:val="16"/>
-        </w:rPr>
-      </w:pPr>
-      <w:r>
-        <w:rPr>
-          <w:rFonts w:ascii="Arial" w:hAnsi="Arial" w:cs="Arial"/>
-          <w:caps/>
-          <w:color w:val="000000" w:themeColor="text1"/>
-          <w:sz w:val="16"/>
-          <w:szCs w:val="16"/>
-        </w:rPr>
-        <w:t xml:space="preserve">T 514 904 </w:t>
-      </w:r>
-      <w:proofErr w:type="gramStart"/>
-      <w:r>
-        <w:rPr>
-          <w:rFonts w:ascii="Arial" w:hAnsi="Arial" w:cs="Arial"/>
-          <w:caps/>
-          <w:color w:val="000000" w:themeColor="text1"/>
-          <w:sz w:val="16"/>
-          <w:szCs w:val="16"/>
-        </w:rPr>
-        <w:t>4017  ·</w:t>
-      </w:r>
-      <w:proofErr w:type="gramEnd"/>
-      <w:r>
-        <w:rPr>
-          <w:rFonts w:ascii="Arial" w:hAnsi="Arial" w:cs="Arial"/>
-          <w:caps/>
-          <w:color w:val="000000" w:themeColor="text1"/>
-          <w:sz w:val="16"/>
-          <w:szCs w:val="16"/>
-        </w:rPr>
-        <w:t xml:space="preserve">   F 514 904 </w:t>
-      </w:r>
-      <w:proofErr w:type="gramStart"/>
-      <w:r>
-        <w:rPr>
-          <w:rFonts w:ascii="Arial" w:hAnsi="Arial" w:cs="Arial"/>
-          <w:caps/>
-          <w:color w:val="000000" w:themeColor="text1"/>
-          <w:sz w:val="16"/>
-          <w:szCs w:val="16"/>
-        </w:rPr>
-        <w:t>4018  ·</w:t>
-      </w:r>
-      <w:proofErr w:type="gramEnd"/>
-      <w:r>
-        <w:rPr>
-          <w:rFonts w:ascii="Arial" w:hAnsi="Arial" w:cs="Arial"/>
-          <w:color w:val="000000" w:themeColor="text1"/>
-          <w:sz w:val="16"/>
-          <w:szCs w:val="16"/>
-        </w:rPr>
-        <w:t xml:space="preserve">   </w:t>
-      </w:r>
-      <w:r>
-        <w:rPr>
-          <w:rFonts w:ascii="Arial" w:hAnsi="Arial" w:cs="Arial"/>
-          <w:color w:val="000000" w:themeColor="text1"/>
-          <w:sz w:val="16"/>
-          <w:szCs w:val="16"/>
-        </w:rPr>
-        <w:t>info</w:t>
-      </w:r>
-      <w:r>
-        <w:rPr>
-          <w:rFonts w:ascii="Arial" w:hAnsi="Arial" w:cs="Arial"/>
-          <w:color w:val="000000" w:themeColor="text1"/>
-          <w:sz w:val="16"/>
-          <w:szCs w:val="16"/>
-        </w:rPr>
-        <w:t>@</w:t>
-      </w:r>
-      <w:r>
-        <w:rPr>
-          <w:rFonts w:ascii="Arial" w:hAnsi="Arial" w:cs="Arial"/>
-          <w:color w:val="000000" w:themeColor="text1"/>
-          <w:sz w:val="16"/>
-          <w:szCs w:val="16"/>
-        </w:rPr>
-        <w:t>amlex</w:t>
-      </w:r>
-      <w:r>
-        <w:rPr>
-          <w:rFonts w:ascii="Arial" w:hAnsi="Arial" w:cs="Arial"/>
-          <w:color w:val="000000" w:themeColor="text1"/>
-          <w:sz w:val="16"/>
-          <w:szCs w:val="16"/>
-        </w:rPr>
-        <w:t>.ca</w:t>
+        </w:rPr>
+        <w:t xml:space="preserve">   info@amlex.ca</w:t>
       </w:r>
     </w:p>
     <w:p>
@@ -171,7 +77,6 @@
           <w:rFonts w:ascii="Times New Roman" w:eastAsia="Times New Roman" w:hAnsi="Times New Roman" w:cs="Times New Roman"/>
           <w:sz w:val="24"/>
           <w:szCs w:val="24"/>
-          <w:lang w:val="en-CA"/>
         </w:rPr>
       </w:pPr>
       <w:r>
@@ -181,7 +86,6 @@
           <w:iCs/>
           <w:sz w:val="20"/>
           <w:szCs w:val="20"/>
-          <w:lang w:val="en-CA"/>
         </w:rPr>
         <w:t> </w:t>
       </w:r>
@@ -478,43 +382,65 @@
     </w:p>
     <w:p>
       <w:pPr>
-        <w:spacing w:line="360" w:lineRule="auto"/>
-        <w:ind w:left="720" w:hanging="720"/>
         <w:jc w:val="both"/>
         <w:rPr>
-          <w:rFonts w:ascii="Arial" w:eastAsia="Times New Roman" w:hAnsi="Arial" w:cs="Arial"/>
-          <w:sz w:val="20"/>
-          <w:szCs w:val="20"/>
-        </w:rPr>
-      </w:pPr>
-      <w:sdt>
-        <w:sdtPr>
-          <w:rPr>
-            <w:rFonts w:ascii="Arial" w:eastAsia="Times New Roman" w:hAnsi="Arial" w:cs="Arial"/>
-            <w:sz w:val="28"/>
-            <w:szCs w:val="28"/>
-          </w:rPr>
-          <w:id w:val="2058351905"/>
-          <w14:checkbox>
-            <w14:checked w14:val="1"/>
-            <w14:checkedState w14:val="2612" w14:font="MS Gothic"/>
-            <w14:uncheckedState w14:val="2610" w14:font="MS Gothic"/>
-          </w14:checkbox>
-        </w:sdtPr>
-        <w:sdtContent>
-          <w:r>
-            <w:rPr>
-              <w:rFonts w:ascii="MS Gothic" w:eastAsia="MS Gothic" w:hAnsi="MS Gothic" w:cs="Arial" w:hint="eastAsia"/>
-              <w:sz w:val="28"/>
-              <w:szCs w:val="28"/>
-            </w:rPr>
-            <w:t>☒</w:t>
-          </w:r>
-        </w:sdtContent>
-      </w:sdt>
-      <w:r>
-        <w:rPr>
-          <w:rFonts w:ascii="Arial" w:eastAsia="Times New Roman" w:hAnsi="Arial" w:cs="Arial"/>
+          <w:rFonts w:ascii="Arial" w:hAnsi="Arial" w:cs="Arial"/>
+          <w:sz w:val="20"/>
+          <w:szCs w:val="20"/>
+        </w:rPr>
+      </w:pPr>
+      <w:r>
+        <w:rPr>
+          <w:lang w:val="fr-CA"/>
+        </w:rPr>
+        <w:fldChar w:fldCharType="begin">
+          <w:ffData>
+            <w:name w:val="Check1"/>
+            <w:enabled/>
+            <w:calcOnExit w:val="0"/>
+            <w:checkBox>
+              <w:sizeAuto/>
+              <w:default w:val="1"/>
+            </w:checkBox>
+          </w:ffData>
+        </w:fldChar>
+      </w:r>
+      <w:bookmarkStart w:id="0" w:name="Check1"/>
+      <w:r>
+        <w:instrText xml:space="preserve"> FORMCHECKBOX </w:instrText>
+      </w:r>
+      <w:r>
+        <w:rPr>
+          <w:lang w:val="fr-CA"/>
+        </w:rPr>
+      </w:r>
+      <w:r>
+        <w:rPr>
+          <w:lang w:val="fr-CA"/>
+        </w:rPr>
+        <w:fldChar w:fldCharType="separate"/>
+      </w:r>
+      <w:r>
+        <w:rPr>
+          <w:lang w:val="fr-CA"/>
+        </w:rPr>
+        <w:fldChar w:fldCharType="end"/>
+      </w:r>
+      <w:bookmarkEnd w:id="0"/>
+      <w:r>
+        <w:t xml:space="preserve"> </w:t>
+      </w:r>
+      <w:r>
+        <w:rPr>
+          <w:rFonts w:ascii="Arial" w:hAnsi="Arial" w:cs="Arial"/>
+          <w:sz w:val="20"/>
+          <w:szCs w:val="20"/>
+        </w:rPr>
+        <w:t>1.</w:t>
+      </w:r>
+      <w:r>
+        <w:rPr>
+          <w:rFonts w:ascii="Arial" w:hAnsi="Arial" w:cs="Arial"/>
           <w:sz w:val="20"/>
           <w:szCs w:val="20"/>
         </w:rPr>
@@ -526,862 +452,14 @@
           <w:sz w:val="20"/>
           <w:szCs w:val="20"/>
         </w:rPr>
-        <w:t>1</w:t>
-      </w:r>
-      <w:proofErr w:type="gramStart"/>
-      <w:r>
-        <w:rPr>
-          <w:rFonts w:ascii="Arial" w:eastAsia="Times New Roman" w:hAnsi="Arial" w:cs="Arial"/>
-          <w:sz w:val="20"/>
-          <w:szCs w:val="20"/>
-        </w:rPr>
-        <w:t xml:space="preserve">. </w:t>
-      </w:r>
-      <w:r>
-        <w:rPr>
-          <w:rFonts w:ascii="Arial" w:eastAsia="Times New Roman" w:hAnsi="Arial" w:cs="Arial"/>
-          <w:sz w:val="20"/>
-          <w:szCs w:val="20"/>
-        </w:rPr>
-        <w:tab/>
-        <w:t>At</w:t>
-      </w:r>
-      <w:proofErr w:type="gramEnd"/>
-      <w:r>
-        <w:rPr>
-          <w:rFonts w:ascii="Arial" w:eastAsia="Times New Roman" w:hAnsi="Arial" w:cs="Arial"/>
-          <w:sz w:val="20"/>
-          <w:szCs w:val="20"/>
-        </w:rPr>
-        <w:t xml:space="preserve"> the hourly rate of </w:t>
-      </w:r>
-      <w:r>
-        <w:rPr>
-          <w:rFonts w:ascii="Arial" w:eastAsia="Times New Roman" w:hAnsi="Arial" w:cs="Arial"/>
-          <w:sz w:val="20"/>
-          <w:szCs w:val="20"/>
-        </w:rPr>
-        <w:t>$</w:t>
-      </w:r>
-      <w:r>
-        <w:rPr>
-          <w:rFonts w:ascii="Arial" w:eastAsia="Times New Roman" w:hAnsi="Arial" w:cs="Arial"/>
-          <w:sz w:val="20"/>
-          <w:szCs w:val="20"/>
-        </w:rPr>
-        <w:t>3</w:t>
-      </w:r>
-      <w:r>
-        <w:rPr>
-          <w:rFonts w:ascii="Arial" w:eastAsia="Times New Roman" w:hAnsi="Arial" w:cs="Arial"/>
-          <w:sz w:val="20"/>
-          <w:szCs w:val="20"/>
-        </w:rPr>
-        <w:t>5</w:t>
-      </w:r>
-      <w:r>
-        <w:rPr>
-          <w:rFonts w:ascii="Arial" w:eastAsia="Times New Roman" w:hAnsi="Arial" w:cs="Arial"/>
-          <w:sz w:val="20"/>
-          <w:szCs w:val="20"/>
-        </w:rPr>
-        <w:t>0</w:t>
-      </w:r>
-      <w:r>
-        <w:rPr>
-          <w:rFonts w:ascii="Arial" w:eastAsia="Times New Roman" w:hAnsi="Arial" w:cs="Arial"/>
-          <w:sz w:val="20"/>
-          <w:szCs w:val="20"/>
-        </w:rPr>
-        <w:t xml:space="preserve"> </w:t>
-      </w:r>
-      <w:r>
-        <w:rPr>
-          <w:rFonts w:ascii="Arial" w:eastAsia="Times New Roman" w:hAnsi="Arial" w:cs="Arial"/>
-          <w:sz w:val="20"/>
-          <w:szCs w:val="20"/>
-        </w:rPr>
-        <w:t>+</w:t>
-      </w:r>
-      <w:r>
-        <w:rPr>
-          <w:rFonts w:ascii="Arial" w:eastAsia="Times New Roman" w:hAnsi="Arial" w:cs="Arial"/>
-          <w:sz w:val="20"/>
-          <w:szCs w:val="20"/>
-        </w:rPr>
-        <w:t xml:space="preserve"> </w:t>
-      </w:r>
-      <w:r>
-        <w:rPr>
-          <w:rFonts w:ascii="Arial" w:eastAsia="Times New Roman" w:hAnsi="Arial" w:cs="Arial"/>
-          <w:sz w:val="20"/>
-          <w:szCs w:val="20"/>
-        </w:rPr>
-        <w:t>taxes</w:t>
-      </w:r>
-      <w:r>
-        <w:rPr>
-          <w:rFonts w:ascii="Arial" w:eastAsia="Times New Roman" w:hAnsi="Arial" w:cs="Arial"/>
-          <w:sz w:val="20"/>
-          <w:szCs w:val="20"/>
-        </w:rPr>
-        <w:t xml:space="preserve"> fo</w:t>
-      </w:r>
-      <w:r>
-        <w:rPr>
-          <w:rFonts w:ascii="Arial" w:eastAsia="Times New Roman" w:hAnsi="Arial" w:cs="Arial"/>
-          <w:sz w:val="20"/>
-          <w:szCs w:val="20"/>
-        </w:rPr>
-        <w:t>r</w:t>
-      </w:r>
-      <w:r>
-        <w:rPr>
-          <w:rFonts w:ascii="Arial" w:eastAsia="Times New Roman" w:hAnsi="Arial" w:cs="Arial"/>
-          <w:sz w:val="20"/>
-          <w:szCs w:val="20"/>
-        </w:rPr>
-        <w:t xml:space="preserve"> a senior lawyer</w:t>
-      </w:r>
-      <w:r>
-        <w:rPr>
-          <w:rFonts w:ascii="Arial" w:eastAsia="Times New Roman" w:hAnsi="Arial" w:cs="Arial"/>
-          <w:sz w:val="20"/>
-          <w:szCs w:val="20"/>
-        </w:rPr>
-        <w:t>.</w:t>
+        <w:t>At the hourly rate of $350 + taxes for a senior lawyer.</w:t>
       </w:r>
     </w:p>
     <w:p>
       <w:pPr>
-        <w:spacing w:line="360" w:lineRule="auto"/>
-        <w:ind w:left="720" w:hanging="720"/>
         <w:jc w:val="both"/>
         <w:rPr>
-          <w:rFonts w:ascii="Arial" w:eastAsia="Times New Roman" w:hAnsi="Arial" w:cs="Arial"/>
-          <w:sz w:val="20"/>
-          <w:szCs w:val="20"/>
-        </w:rPr>
-      </w:pPr>
-      <w:sdt>
-        <w:sdtPr>
-          <w:rPr>
-            <w:rFonts w:ascii="Arial" w:eastAsia="Times New Roman" w:hAnsi="Arial" w:cs="Arial"/>
-            <w:sz w:val="28"/>
-            <w:szCs w:val="28"/>
-          </w:rPr>
-          <w:id w:val="238297996"/>
-          <w14:checkbox>
-            <w14:checked w14:val="1"/>
-            <w14:checkedState w14:val="2612" w14:font="MS Gothic"/>
-            <w14:uncheckedState w14:val="2610" w14:font="MS Gothic"/>
-          </w14:checkbox>
-        </w:sdtPr>
-        <w:sdtContent>
-          <w:r>
-            <w:rPr>
-              <w:rFonts w:ascii="MS Gothic" w:eastAsia="MS Gothic" w:hAnsi="MS Gothic" w:cs="Arial" w:hint="eastAsia"/>
-              <w:sz w:val="28"/>
-              <w:szCs w:val="28"/>
-            </w:rPr>
-            <w:t>☒</w:t>
-          </w:r>
-        </w:sdtContent>
-      </w:sdt>
-      <w:r>
-        <w:rPr>
-          <w:rFonts w:ascii="Arial" w:eastAsia="Times New Roman" w:hAnsi="Arial" w:cs="Arial"/>
-          <w:sz w:val="28"/>
-          <w:szCs w:val="28"/>
-        </w:rPr>
-        <w:tab/>
-      </w:r>
-      <w:r>
-        <w:rPr>
-          <w:rFonts w:ascii="Arial" w:eastAsia="Times New Roman" w:hAnsi="Arial" w:cs="Arial"/>
-          <w:sz w:val="20"/>
-          <w:szCs w:val="20"/>
-        </w:rPr>
-        <w:t>2.</w:t>
-      </w:r>
-      <w:r>
-        <w:rPr>
-          <w:rFonts w:ascii="Arial" w:eastAsia="Times New Roman" w:hAnsi="Arial" w:cs="Arial"/>
-          <w:sz w:val="20"/>
-          <w:szCs w:val="20"/>
-        </w:rPr>
-        <w:tab/>
-      </w:r>
-      <w:r>
-        <w:rPr>
-          <w:rFonts w:ascii="Arial" w:eastAsia="Times New Roman" w:hAnsi="Arial" w:cs="Arial"/>
-          <w:sz w:val="20"/>
-          <w:szCs w:val="20"/>
-        </w:rPr>
-        <w:t xml:space="preserve">At the </w:t>
-      </w:r>
-      <w:r>
-        <w:rPr>
-          <w:rFonts w:ascii="Arial" w:eastAsia="Times New Roman" w:hAnsi="Arial" w:cs="Arial"/>
-          <w:sz w:val="20"/>
-          <w:szCs w:val="20"/>
-        </w:rPr>
-        <w:t xml:space="preserve">hourly </w:t>
-      </w:r>
-      <w:r>
-        <w:rPr>
-          <w:rFonts w:ascii="Arial" w:eastAsia="Times New Roman" w:hAnsi="Arial" w:cs="Arial"/>
-          <w:sz w:val="20"/>
-          <w:szCs w:val="20"/>
-        </w:rPr>
-        <w:t>rate of $</w:t>
-      </w:r>
-      <w:r>
-        <w:rPr>
-          <w:rFonts w:ascii="Arial" w:eastAsia="Times New Roman" w:hAnsi="Arial" w:cs="Arial"/>
-          <w:sz w:val="20"/>
-          <w:szCs w:val="20"/>
-        </w:rPr>
-        <w:t>230</w:t>
-      </w:r>
-      <w:r>
-        <w:rPr>
-          <w:rFonts w:ascii="Arial" w:eastAsia="Times New Roman" w:hAnsi="Arial" w:cs="Arial"/>
-          <w:sz w:val="20"/>
-          <w:szCs w:val="20"/>
-        </w:rPr>
-        <w:t xml:space="preserve"> + taxes</w:t>
-      </w:r>
-      <w:r>
-        <w:rPr>
-          <w:rFonts w:ascii="Arial" w:eastAsia="Times New Roman" w:hAnsi="Arial" w:cs="Arial"/>
-          <w:sz w:val="20"/>
-          <w:szCs w:val="20"/>
-        </w:rPr>
-        <w:t xml:space="preserve"> per hour </w:t>
-      </w:r>
-      <w:r>
-        <w:rPr>
-          <w:rFonts w:ascii="Arial" w:eastAsia="Times New Roman" w:hAnsi="Arial" w:cs="Arial"/>
-          <w:sz w:val="20"/>
-          <w:szCs w:val="20"/>
-        </w:rPr>
-        <w:t>for a junior lawyer.</w:t>
-      </w:r>
-    </w:p>
-    <w:p>
-      <w:pPr>
-        <w:spacing w:line="360" w:lineRule="auto"/>
-        <w:ind w:left="720" w:hanging="720"/>
-        <w:jc w:val="both"/>
-        <w:rPr>
-          <w:rFonts w:ascii="Arial" w:eastAsia="Times New Roman" w:hAnsi="Arial" w:cs="Arial"/>
-          <w:sz w:val="20"/>
-          <w:szCs w:val="20"/>
-        </w:rPr>
-      </w:pPr>
-      <w:sdt>
-        <w:sdtPr>
-          <w:rPr>
-            <w:rFonts w:ascii="Arial" w:hAnsi="Arial" w:cs="Arial"/>
-            <w:sz w:val="28"/>
-            <w:szCs w:val="28"/>
-          </w:rPr>
-          <w:id w:val="-445231512"/>
-          <w14:checkbox>
-            <w14:checked w14:val="1"/>
-            <w14:checkedState w14:val="2612" w14:font="MS Gothic"/>
-            <w14:uncheckedState w14:val="2610" w14:font="MS Gothic"/>
-          </w14:checkbox>
-        </w:sdtPr>
-        <w:sdtContent>
-          <w:r>
-            <w:rPr>
-              <w:rFonts w:ascii="MS Gothic" w:eastAsia="MS Gothic" w:hAnsi="MS Gothic" w:cs="Arial" w:hint="eastAsia"/>
-              <w:sz w:val="28"/>
-              <w:szCs w:val="28"/>
-            </w:rPr>
-            <w:t>☒</w:t>
-          </w:r>
-        </w:sdtContent>
-      </w:sdt>
-      <w:r>
-        <w:rPr>
           <w:rFonts w:ascii="Arial" w:hAnsi="Arial" w:cs="Arial"/>
-          <w:sz w:val="20"/>
-          <w:szCs w:val="20"/>
-        </w:rPr>
-        <w:tab/>
-      </w:r>
-      <w:r>
-        <w:rPr>
-          <w:rFonts w:ascii="Arial" w:hAnsi="Arial" w:cs="Arial"/>
-          <w:sz w:val="20"/>
-          <w:szCs w:val="20"/>
-        </w:rPr>
-        <w:t>3</w:t>
-      </w:r>
-      <w:r>
-        <w:rPr>
-          <w:rFonts w:ascii="Arial" w:eastAsia="Times New Roman" w:hAnsi="Arial" w:cs="Arial"/>
-          <w:sz w:val="20"/>
-          <w:szCs w:val="20"/>
-        </w:rPr>
-        <w:t>.</w:t>
-      </w:r>
-      <w:r>
-        <w:rPr>
-          <w:rFonts w:ascii="Arial" w:eastAsia="Times New Roman" w:hAnsi="Arial" w:cs="Arial"/>
-          <w:sz w:val="20"/>
-          <w:szCs w:val="20"/>
-        </w:rPr>
-        <w:tab/>
-        <w:t>At the hourly rate of $150</w:t>
-      </w:r>
-      <w:r>
-        <w:rPr>
-          <w:rFonts w:ascii="Arial" w:eastAsia="Times New Roman" w:hAnsi="Arial" w:cs="Arial"/>
-          <w:sz w:val="20"/>
-          <w:szCs w:val="20"/>
-        </w:rPr>
-        <w:t xml:space="preserve"> + taxes</w:t>
-      </w:r>
-      <w:r>
-        <w:rPr>
-          <w:rFonts w:ascii="Arial" w:eastAsia="Times New Roman" w:hAnsi="Arial" w:cs="Arial"/>
-          <w:sz w:val="20"/>
-          <w:szCs w:val="20"/>
-        </w:rPr>
-        <w:t xml:space="preserve"> per hour for a paralegal.</w:t>
-      </w:r>
-    </w:p>
-    <w:p>
-      <w:pPr>
-        <w:jc w:val="both"/>
-        <w:rPr>
-          <w:rFonts w:ascii="Calibri" w:eastAsia="Times New Roman" w:hAnsi="Calibri" w:cs="Times New Roman"/>
-        </w:rPr>
-      </w:pPr>
-      <w:r>
-        <w:rPr>
-          <w:rFonts w:ascii="Arial" w:eastAsia="Times New Roman" w:hAnsi="Arial" w:cs="Arial"/>
-          <w:sz w:val="20"/>
-          <w:szCs w:val="20"/>
-        </w:rPr>
-        <w:t xml:space="preserve">These extrajudicial fees </w:t>
-      </w:r>
-      <w:r>
-        <w:rPr>
-          <w:rFonts w:ascii="Arial" w:eastAsia="Times New Roman" w:hAnsi="Arial" w:cs="Arial"/>
-          <w:sz w:val="20"/>
-          <w:szCs w:val="20"/>
-        </w:rPr>
-        <w:t>are in addition to any</w:t>
-      </w:r>
-      <w:r>
-        <w:rPr>
-          <w:rFonts w:ascii="Arial" w:eastAsia="Times New Roman" w:hAnsi="Arial" w:cs="Arial"/>
-          <w:sz w:val="20"/>
-          <w:szCs w:val="20"/>
-        </w:rPr>
-        <w:t xml:space="preserve"> judicial or extra-judicial fees that my attorney may collect, at its own expense, </w:t>
-      </w:r>
-      <w:r>
-        <w:rPr>
-          <w:rFonts w:ascii="Arial" w:eastAsia="Times New Roman" w:hAnsi="Arial" w:cs="Arial"/>
-          <w:sz w:val="20"/>
-          <w:szCs w:val="20"/>
-        </w:rPr>
-        <w:t>from</w:t>
-      </w:r>
-      <w:r>
-        <w:rPr>
-          <w:rFonts w:ascii="Arial" w:eastAsia="Times New Roman" w:hAnsi="Arial" w:cs="Arial"/>
-          <w:sz w:val="20"/>
-          <w:szCs w:val="20"/>
-        </w:rPr>
-        <w:t xml:space="preserve"> the opposing party or a third party, if applicable.</w:t>
-      </w:r>
-    </w:p>
-    <w:p>
-      <w:pPr>
-        <w:jc w:val="both"/>
-        <w:rPr>
-          <w:rFonts w:ascii="Arial" w:eastAsia="Times New Roman" w:hAnsi="Arial" w:cs="Arial"/>
-          <w:sz w:val="20"/>
-          <w:szCs w:val="20"/>
-        </w:rPr>
-      </w:pPr>
-      <w:r>
-        <w:rPr>
-          <w:rFonts w:ascii="Arial" w:eastAsia="Times New Roman" w:hAnsi="Arial" w:cs="Arial"/>
-          <w:sz w:val="20"/>
-          <w:szCs w:val="20"/>
-        </w:rPr>
-        <w:t>If it is necessary to hire a third party in the execution of the mandate (including an investigator, expert, an appraiser</w:t>
-      </w:r>
-      <w:r>
-        <w:rPr>
-          <w:rFonts w:ascii="Arial" w:eastAsia="Times New Roman" w:hAnsi="Arial" w:cs="Arial"/>
-          <w:sz w:val="20"/>
-          <w:szCs w:val="20"/>
-        </w:rPr>
-        <w:t xml:space="preserve"> e.g.) it is agreed that Allen Madelin</w:t>
-      </w:r>
-      <w:r>
-        <w:rPr>
-          <w:rFonts w:ascii="Arial" w:eastAsia="Times New Roman" w:hAnsi="Arial" w:cs="Arial"/>
-          <w:sz w:val="20"/>
-          <w:szCs w:val="20"/>
-        </w:rPr>
-        <w:t xml:space="preserve"> will have to obtain my prior authorization and that I will be responsible for </w:t>
-      </w:r>
-      <w:r>
-        <w:rPr>
-          <w:rFonts w:ascii="Arial" w:eastAsia="Times New Roman" w:hAnsi="Arial" w:cs="Arial"/>
-          <w:sz w:val="20"/>
-          <w:szCs w:val="20"/>
-        </w:rPr>
-        <w:t xml:space="preserve">the </w:t>
-      </w:r>
-      <w:r>
-        <w:rPr>
-          <w:rFonts w:ascii="Arial" w:eastAsia="Times New Roman" w:hAnsi="Arial" w:cs="Arial"/>
-          <w:sz w:val="20"/>
-          <w:szCs w:val="20"/>
-        </w:rPr>
-        <w:t>payment of these fees.</w:t>
-      </w:r>
-    </w:p>
-    <w:p>
-      <w:pPr>
-        <w:jc w:val="both"/>
-        <w:rPr>
-          <w:rFonts w:ascii="Calibri" w:eastAsia="Times New Roman" w:hAnsi="Calibri" w:cs="Times New Roman"/>
-        </w:rPr>
-      </w:pPr>
-      <w:r>
-        <w:rPr>
-          <w:rFonts w:ascii="Arial" w:eastAsia="Times New Roman" w:hAnsi="Arial" w:cs="Arial"/>
-          <w:sz w:val="20"/>
-          <w:szCs w:val="20"/>
-        </w:rPr>
-        <w:t>Regardless of the billing method chosen, it i</w:t>
-      </w:r>
-      <w:r>
-        <w:rPr>
-          <w:rFonts w:ascii="Arial" w:eastAsia="Times New Roman" w:hAnsi="Arial" w:cs="Arial"/>
-          <w:sz w:val="20"/>
-          <w:szCs w:val="20"/>
-        </w:rPr>
-        <w:t>s agreed that</w:t>
-      </w:r>
-      <w:r>
-        <w:rPr>
-          <w:rFonts w:ascii="Arial" w:eastAsia="Times New Roman" w:hAnsi="Arial" w:cs="Arial"/>
-          <w:sz w:val="20"/>
-          <w:szCs w:val="20"/>
-        </w:rPr>
-        <w:t xml:space="preserve"> the</w:t>
-      </w:r>
-      <w:r>
-        <w:rPr>
-          <w:rFonts w:ascii="Arial" w:eastAsia="Times New Roman" w:hAnsi="Arial" w:cs="Arial"/>
-          <w:sz w:val="20"/>
-          <w:szCs w:val="20"/>
-        </w:rPr>
-        <w:t xml:space="preserve"> </w:t>
-      </w:r>
-      <w:r>
-        <w:rPr>
-          <w:rFonts w:ascii="Arial" w:eastAsia="Times New Roman" w:hAnsi="Arial" w:cs="Arial"/>
-          <w:sz w:val="20"/>
-          <w:szCs w:val="20"/>
-        </w:rPr>
-        <w:t xml:space="preserve">file opening fee in the </w:t>
-      </w:r>
-      <w:r>
-        <w:rPr>
-          <w:rFonts w:ascii="Arial" w:eastAsia="Times New Roman" w:hAnsi="Arial" w:cs="Arial"/>
-          <w:sz w:val="20"/>
-          <w:szCs w:val="20"/>
-        </w:rPr>
-        <w:t xml:space="preserve">amount of </w:t>
-      </w:r>
-      <w:r>
-        <w:rPr>
-          <w:rFonts w:ascii="Arial" w:eastAsia="Times New Roman" w:hAnsi="Arial" w:cs="Arial"/>
-          <w:b/>
-          <w:bCs/>
-          <w:sz w:val="20"/>
-          <w:szCs w:val="20"/>
-          <w:u w:val="single"/>
-        </w:rPr>
-        <w:t>$</w:t>
-      </w:r>
-      <w:r>
-        <w:rPr>
-          <w:rFonts w:ascii="Arial" w:eastAsia="Times New Roman" w:hAnsi="Arial" w:cs="Arial"/>
-          <w:b/>
-          <w:bCs/>
-          <w:sz w:val="20"/>
-          <w:szCs w:val="20"/>
-          <w:u w:val="single"/>
-        </w:rPr>
-        <w:t xml:space="preserve"> </w:t>
-      </w:r>
-      <w:r>
-        <w:rPr>
-          <w:rFonts w:ascii="Arial" w:eastAsia="Times New Roman" w:hAnsi="Arial" w:cs="Arial"/>
-          <w:b/>
-          <w:bCs/>
-          <w:sz w:val="20"/>
-          <w:szCs w:val="20"/>
-          <w:u w:val="single"/>
-        </w:rPr>
-        <w:t>100</w:t>
-      </w:r>
-      <w:r>
-        <w:rPr>
-          <w:rFonts w:ascii="Arial" w:eastAsia="Times New Roman" w:hAnsi="Arial" w:cs="Arial"/>
-          <w:b/>
-          <w:bCs/>
-          <w:sz w:val="20"/>
-          <w:szCs w:val="20"/>
-          <w:u w:val="single"/>
-        </w:rPr>
-        <w:t>.00</w:t>
-      </w:r>
-      <w:r>
-        <w:rPr>
-          <w:rFonts w:ascii="Arial" w:eastAsia="Times New Roman" w:hAnsi="Arial" w:cs="Arial"/>
-          <w:sz w:val="20"/>
-          <w:szCs w:val="20"/>
-        </w:rPr>
-        <w:t>*</w:t>
-      </w:r>
-      <w:r>
-        <w:rPr>
-          <w:rFonts w:ascii="Arial" w:eastAsia="Times New Roman" w:hAnsi="Arial" w:cs="Arial"/>
-          <w:sz w:val="20"/>
-          <w:szCs w:val="20"/>
-        </w:rPr>
-        <w:t xml:space="preserve"> </w:t>
-      </w:r>
-      <w:r>
-        <w:rPr>
-          <w:rFonts w:ascii="Arial" w:eastAsia="Times New Roman" w:hAnsi="Arial" w:cs="Arial"/>
-          <w:sz w:val="20"/>
-          <w:szCs w:val="20"/>
-        </w:rPr>
-        <w:t>as well as all extrajudicial expenses are the responsibility of the client, in addition to the fees.</w:t>
-      </w:r>
-    </w:p>
-    <w:p>
-      <w:pPr>
-        <w:jc w:val="both"/>
-        <w:rPr>
-          <w:rFonts w:ascii="Calibri" w:eastAsia="Times New Roman" w:hAnsi="Calibri" w:cs="Times New Roman"/>
-        </w:rPr>
-      </w:pPr>
-      <w:r>
-        <w:rPr>
-          <w:rFonts w:ascii="Arial" w:eastAsia="Times New Roman" w:hAnsi="Arial" w:cs="Arial"/>
-          <w:sz w:val="20"/>
-          <w:szCs w:val="20"/>
-        </w:rPr>
-        <w:t>It is further understood that all disbursements, judicial or extrajudicial, will be the responsibility of the client.</w:t>
-      </w:r>
-      <w:r>
-        <w:rPr>
-          <w:rFonts w:ascii="Arial" w:eastAsia="Times New Roman" w:hAnsi="Arial" w:cs="Arial"/>
-          <w:sz w:val="20"/>
-          <w:szCs w:val="20"/>
-        </w:rPr>
-        <w:t xml:space="preserve"> At the request of </w:t>
-      </w:r>
-      <w:r>
-        <w:rPr>
-          <w:rFonts w:ascii="Arial" w:eastAsia="Times New Roman" w:hAnsi="Arial" w:cs="Arial"/>
-          <w:sz w:val="20"/>
-          <w:szCs w:val="20"/>
-        </w:rPr>
-        <w:t>Allen Madelin</w:t>
-      </w:r>
-      <w:r>
-        <w:rPr>
-          <w:rFonts w:ascii="Arial" w:eastAsia="Times New Roman" w:hAnsi="Arial" w:cs="Arial"/>
-          <w:sz w:val="20"/>
-          <w:szCs w:val="20"/>
-        </w:rPr>
-        <w:t xml:space="preserve">, </w:t>
-      </w:r>
-      <w:r>
-        <w:rPr>
-          <w:rFonts w:ascii="Arial" w:eastAsia="Times New Roman" w:hAnsi="Arial" w:cs="Arial"/>
-          <w:sz w:val="20"/>
-          <w:szCs w:val="20"/>
-        </w:rPr>
-        <w:t xml:space="preserve">all </w:t>
-      </w:r>
-      <w:r>
-        <w:rPr>
-          <w:rFonts w:ascii="Arial" w:eastAsia="Times New Roman" w:hAnsi="Arial" w:cs="Arial"/>
-          <w:sz w:val="20"/>
-          <w:szCs w:val="20"/>
-        </w:rPr>
-        <w:t xml:space="preserve">disbursements due to third parties </w:t>
-      </w:r>
-      <w:r>
-        <w:rPr>
-          <w:rFonts w:ascii="Arial" w:eastAsia="Times New Roman" w:hAnsi="Arial" w:cs="Arial"/>
-          <w:sz w:val="20"/>
-          <w:szCs w:val="20"/>
-        </w:rPr>
-        <w:t xml:space="preserve">for the client’s file </w:t>
-      </w:r>
-      <w:r>
-        <w:rPr>
-          <w:rFonts w:ascii="Arial" w:eastAsia="Times New Roman" w:hAnsi="Arial" w:cs="Arial"/>
-          <w:sz w:val="20"/>
-          <w:szCs w:val="20"/>
-        </w:rPr>
-        <w:t>will</w:t>
-      </w:r>
-      <w:r>
-        <w:rPr>
-          <w:rFonts w:ascii="Arial" w:eastAsia="Times New Roman" w:hAnsi="Arial" w:cs="Arial"/>
-          <w:sz w:val="20"/>
-          <w:szCs w:val="20"/>
-        </w:rPr>
-        <w:t xml:space="preserve"> promptly</w:t>
-      </w:r>
-      <w:r>
-        <w:rPr>
-          <w:rFonts w:ascii="Arial" w:eastAsia="Times New Roman" w:hAnsi="Arial" w:cs="Arial"/>
-          <w:sz w:val="20"/>
-          <w:szCs w:val="20"/>
-        </w:rPr>
-        <w:t xml:space="preserve"> be paid directly by the client.</w:t>
-      </w:r>
-    </w:p>
-    <w:p>
-      <w:pPr>
-        <w:jc w:val="both"/>
-        <w:rPr>
-          <w:rFonts w:ascii="Calibri" w:eastAsia="Times New Roman" w:hAnsi="Calibri" w:cs="Times New Roman"/>
-        </w:rPr>
-      </w:pPr>
-      <w:r>
-        <w:rPr>
-          <w:rFonts w:ascii="Arial" w:eastAsia="Times New Roman" w:hAnsi="Arial" w:cs="Arial"/>
-          <w:sz w:val="20"/>
-          <w:szCs w:val="20"/>
-        </w:rPr>
-        <w:t>All applicable taxes (GST and QST) will be payable in addition to the fees and disbursements.</w:t>
-      </w:r>
-    </w:p>
-    <w:p>
-      <w:pPr>
-        <w:jc w:val="both"/>
-        <w:rPr>
-          <w:rFonts w:ascii="Arial" w:eastAsia="Times New Roman" w:hAnsi="Arial" w:cs="Arial"/>
-          <w:sz w:val="20"/>
-          <w:szCs w:val="20"/>
-        </w:rPr>
-      </w:pPr>
-      <w:r>
-        <w:rPr>
-          <w:rFonts w:ascii="Arial" w:eastAsia="Times New Roman" w:hAnsi="Arial" w:cs="Arial"/>
-          <w:sz w:val="20"/>
-          <w:szCs w:val="20"/>
-        </w:rPr>
-        <w:t xml:space="preserve">If the client </w:t>
-      </w:r>
-      <w:r>
-        <w:rPr>
-          <w:rFonts w:ascii="Arial" w:eastAsia="Times New Roman" w:hAnsi="Arial" w:cs="Arial"/>
-          <w:sz w:val="20"/>
-          <w:szCs w:val="20"/>
-        </w:rPr>
-        <w:t>gives instructions</w:t>
-      </w:r>
-      <w:r>
-        <w:rPr>
-          <w:rFonts w:ascii="Arial" w:eastAsia="Times New Roman" w:hAnsi="Arial" w:cs="Arial"/>
-          <w:sz w:val="20"/>
-          <w:szCs w:val="20"/>
-        </w:rPr>
-        <w:t xml:space="preserve"> to</w:t>
-      </w:r>
-      <w:r>
-        <w:rPr>
-          <w:rFonts w:ascii="Arial" w:eastAsia="Times New Roman" w:hAnsi="Arial" w:cs="Arial"/>
-          <w:sz w:val="20"/>
-          <w:szCs w:val="20"/>
-        </w:rPr>
-        <w:t xml:space="preserve"> appeal </w:t>
-      </w:r>
-      <w:r>
-        <w:rPr>
-          <w:rFonts w:ascii="Arial" w:eastAsia="Times New Roman" w:hAnsi="Arial" w:cs="Arial"/>
-          <w:sz w:val="20"/>
-          <w:szCs w:val="20"/>
-        </w:rPr>
-        <w:t xml:space="preserve">any decision, </w:t>
-      </w:r>
-      <w:r>
-        <w:rPr>
-          <w:rFonts w:ascii="Arial" w:eastAsia="Times New Roman" w:hAnsi="Arial" w:cs="Arial"/>
-          <w:sz w:val="20"/>
-          <w:szCs w:val="20"/>
-        </w:rPr>
-        <w:t>this agreement will be extended under the same condit</w:t>
-      </w:r>
-      <w:r>
-        <w:rPr>
-          <w:rFonts w:ascii="Arial" w:eastAsia="Times New Roman" w:hAnsi="Arial" w:cs="Arial"/>
-          <w:sz w:val="20"/>
-          <w:szCs w:val="20"/>
-        </w:rPr>
-        <w:t>ions, except in ca</w:t>
-      </w:r>
-      <w:r>
-        <w:rPr>
-          <w:rFonts w:ascii="Arial" w:eastAsia="Times New Roman" w:hAnsi="Arial" w:cs="Arial"/>
-          <w:sz w:val="20"/>
-          <w:szCs w:val="20"/>
-        </w:rPr>
-        <w:t xml:space="preserve">se of </w:t>
-      </w:r>
-      <w:proofErr w:type="gramStart"/>
-      <w:r>
-        <w:rPr>
-          <w:rFonts w:ascii="Arial" w:eastAsia="Times New Roman" w:hAnsi="Arial" w:cs="Arial"/>
-          <w:sz w:val="20"/>
-          <w:szCs w:val="20"/>
-        </w:rPr>
-        <w:t>notice</w:t>
-      </w:r>
-      <w:proofErr w:type="gramEnd"/>
-      <w:r>
-        <w:rPr>
-          <w:rFonts w:ascii="Arial" w:eastAsia="Times New Roman" w:hAnsi="Arial" w:cs="Arial"/>
-          <w:sz w:val="20"/>
-          <w:szCs w:val="20"/>
-        </w:rPr>
-        <w:t xml:space="preserve"> to the contrary by</w:t>
-      </w:r>
-      <w:r>
-        <w:rPr>
-          <w:rFonts w:ascii="Arial" w:eastAsia="Times New Roman" w:hAnsi="Arial" w:cs="Arial"/>
-          <w:sz w:val="20"/>
-          <w:szCs w:val="20"/>
-        </w:rPr>
-        <w:t xml:space="preserve"> </w:t>
-      </w:r>
-      <w:r>
-        <w:rPr>
-          <w:rFonts w:ascii="Arial" w:eastAsia="Times New Roman" w:hAnsi="Arial" w:cs="Arial"/>
-          <w:sz w:val="20"/>
-          <w:szCs w:val="20"/>
-        </w:rPr>
-        <w:t>Allen Madelin</w:t>
-      </w:r>
-      <w:r>
-        <w:rPr>
-          <w:rFonts w:ascii="Arial" w:eastAsia="Times New Roman" w:hAnsi="Arial" w:cs="Arial"/>
-          <w:sz w:val="20"/>
-          <w:szCs w:val="20"/>
-        </w:rPr>
-        <w:t>, in its sole discretion.</w:t>
-      </w:r>
-    </w:p>
-    <w:p>
-      <w:pPr>
-        <w:jc w:val="both"/>
-        <w:rPr>
-          <w:rFonts w:ascii="Arial" w:eastAsia="Times New Roman" w:hAnsi="Arial" w:cs="Arial"/>
-          <w:sz w:val="20"/>
-          <w:szCs w:val="20"/>
-        </w:rPr>
-      </w:pPr>
-      <w:r>
-        <w:rPr>
-          <w:rFonts w:ascii="Arial" w:eastAsia="Times New Roman" w:hAnsi="Arial" w:cs="Arial"/>
-          <w:sz w:val="20"/>
-          <w:szCs w:val="20"/>
-        </w:rPr>
-        <w:t xml:space="preserve">All costs, fees, charges and expenses, including but not limited to all legal and extrajudicial costs incurred by Allen Madelin in enforcing this contract </w:t>
-      </w:r>
-      <w:proofErr w:type="gramStart"/>
-      <w:r>
-        <w:rPr>
-          <w:rFonts w:ascii="Arial" w:eastAsia="Times New Roman" w:hAnsi="Arial" w:cs="Arial"/>
-          <w:sz w:val="20"/>
-          <w:szCs w:val="20"/>
-        </w:rPr>
-        <w:t>as a result of</w:t>
-      </w:r>
-      <w:proofErr w:type="gramEnd"/>
-      <w:r>
-        <w:rPr>
-          <w:rFonts w:ascii="Arial" w:eastAsia="Times New Roman" w:hAnsi="Arial" w:cs="Arial"/>
-          <w:sz w:val="20"/>
-          <w:szCs w:val="20"/>
-        </w:rPr>
-        <w:t xml:space="preserve"> any </w:t>
-      </w:r>
-      <w:proofErr w:type="gramStart"/>
-      <w:r>
-        <w:rPr>
-          <w:rFonts w:ascii="Arial" w:eastAsia="Times New Roman" w:hAnsi="Arial" w:cs="Arial"/>
-          <w:sz w:val="20"/>
-          <w:szCs w:val="20"/>
-        </w:rPr>
-        <w:t>default</w:t>
-      </w:r>
-      <w:proofErr w:type="gramEnd"/>
-      <w:r>
-        <w:rPr>
-          <w:rFonts w:ascii="Arial" w:eastAsia="Times New Roman" w:hAnsi="Arial" w:cs="Arial"/>
-          <w:sz w:val="20"/>
-          <w:szCs w:val="20"/>
-        </w:rPr>
-        <w:t xml:space="preserve"> by the client, shall be added to the unpaid amount and shall be immediately paid by the client</w:t>
-      </w:r>
-      <w:r>
-        <w:rPr>
-          <w:rFonts w:ascii="Arial" w:eastAsia="Times New Roman" w:hAnsi="Arial" w:cs="Arial"/>
-          <w:sz w:val="20"/>
-          <w:szCs w:val="20"/>
-        </w:rPr>
-        <w:t>.</w:t>
-      </w:r>
-    </w:p>
-    <w:p>
-      <w:pPr>
-        <w:jc w:val="both"/>
-        <w:rPr>
-          <w:rFonts w:ascii="Arial" w:eastAsia="Times New Roman" w:hAnsi="Arial" w:cs="Arial"/>
-          <w:sz w:val="20"/>
-          <w:szCs w:val="20"/>
-        </w:rPr>
-      </w:pPr>
-      <w:r>
-        <w:rPr>
-          <w:rFonts w:ascii="Arial" w:eastAsia="Times New Roman" w:hAnsi="Arial" w:cs="Arial"/>
-          <w:sz w:val="20"/>
-          <w:szCs w:val="20"/>
-        </w:rPr>
-        <w:t>The present agreement shall enter into force:</w:t>
-      </w:r>
-    </w:p>
-    <w:p>
-      <w:pPr>
-        <w:jc w:val="both"/>
-        <w:rPr>
-          <w:rFonts w:ascii="Arial" w:eastAsia="Times New Roman" w:hAnsi="Arial" w:cs="Arial"/>
           <w:sz w:val="20"/>
           <w:szCs w:val="20"/>
         </w:rPr>
@@ -1403,9 +481,6 @@
         </w:fldChar>
       </w:r>
       <w:r>
-        <w:rPr>
-          <w:lang w:val="en-CA"/>
-        </w:rPr>
         <w:instrText xml:space="preserve"> FORMCHECKBOX </w:instrText>
       </w:r>
       <w:r>
@@ -1430,42 +505,44 @@
       </w:r>
       <w:r>
         <w:rPr>
-          <w:rFonts w:ascii="Arial" w:eastAsia="Times New Roman" w:hAnsi="Arial" w:cs="Arial"/>
-          <w:sz w:val="20"/>
-          <w:szCs w:val="20"/>
-        </w:rPr>
-        <w:t xml:space="preserve"> upon signature of this </w:t>
-      </w:r>
-      <w:r>
-        <w:rPr>
-          <w:rFonts w:ascii="Arial" w:eastAsia="Times New Roman" w:hAnsi="Arial" w:cs="Arial"/>
-          <w:sz w:val="20"/>
-          <w:szCs w:val="20"/>
-        </w:rPr>
-        <w:t>contract</w:t>
+          <w:rFonts w:ascii="Arial" w:hAnsi="Arial" w:cs="Arial"/>
+          <w:sz w:val="20"/>
+          <w:szCs w:val="20"/>
+        </w:rPr>
+        <w:t>2.</w:t>
+      </w:r>
+      <w:r>
+        <w:rPr>
+          <w:rFonts w:ascii="Arial" w:hAnsi="Arial" w:cs="Arial"/>
+          <w:sz w:val="20"/>
+          <w:szCs w:val="20"/>
+        </w:rPr>
+        <w:tab/>
+      </w:r>
+      <w:r>
+        <w:rPr>
+          <w:rFonts w:ascii="Arial" w:eastAsia="Times New Roman" w:hAnsi="Arial" w:cs="Arial"/>
+          <w:sz w:val="20"/>
+          <w:szCs w:val="20"/>
+        </w:rPr>
+        <w:t>At the hourly rate of $230 + taxes per hour for a junior lawyer</w:t>
+      </w:r>
+      <w:r>
+        <w:rPr>
+          <w:rFonts w:ascii="Arial" w:hAnsi="Arial" w:cs="Arial"/>
+          <w:sz w:val="20"/>
+          <w:szCs w:val="20"/>
+        </w:rPr>
+        <w:t xml:space="preserve">. </w:t>
       </w:r>
     </w:p>
     <w:p>
       <w:pPr>
         <w:jc w:val="both"/>
         <w:rPr>
-          <w:rFonts w:ascii="Calibri" w:eastAsia="Times New Roman" w:hAnsi="Calibri" w:cs="Times New Roman"/>
-        </w:rPr>
-      </w:pPr>
-      <w:r>
-        <w:rPr>
-          <w:rFonts w:ascii="Arial" w:eastAsia="Times New Roman" w:hAnsi="Arial" w:cs="Arial"/>
-          <w:sz w:val="20"/>
-          <w:szCs w:val="20"/>
-        </w:rPr>
-        <w:t>OR</w:t>
-      </w:r>
-    </w:p>
-    <w:p>
-      <w:pPr>
-        <w:jc w:val="both"/>
-        <w:rPr>
-          <w:rFonts w:ascii="Calibri" w:eastAsia="Times New Roman" w:hAnsi="Calibri" w:cs="Times New Roman"/>
+          <w:rFonts w:ascii="Arial" w:eastAsia="Times New Roman" w:hAnsi="Arial" w:cs="Arial"/>
+          <w:sz w:val="20"/>
+          <w:szCs w:val="20"/>
         </w:rPr>
       </w:pPr>
       <w:r>
@@ -1485,6 +562,642 @@
         </w:fldChar>
       </w:r>
       <w:r>
+        <w:instrText xml:space="preserve"> FORMCHECKBOX </w:instrText>
+      </w:r>
+      <w:r>
+        <w:rPr>
+          <w:lang w:val="fr-CA"/>
+        </w:rPr>
+      </w:r>
+      <w:r>
+        <w:rPr>
+          <w:lang w:val="fr-CA"/>
+        </w:rPr>
+        <w:fldChar w:fldCharType="separate"/>
+      </w:r>
+      <w:r>
+        <w:rPr>
+          <w:lang w:val="fr-CA"/>
+        </w:rPr>
+        <w:fldChar w:fldCharType="end"/>
+      </w:r>
+      <w:r>
+        <w:t xml:space="preserve"> </w:t>
+      </w:r>
+      <w:r>
+        <w:rPr>
+          <w:rFonts w:ascii="Arial" w:hAnsi="Arial" w:cs="Arial"/>
+          <w:sz w:val="20"/>
+          <w:szCs w:val="20"/>
+        </w:rPr>
+        <w:t>3.</w:t>
+      </w:r>
+      <w:r>
+        <w:rPr>
+          <w:rFonts w:ascii="Arial" w:hAnsi="Arial" w:cs="Arial"/>
+          <w:sz w:val="20"/>
+          <w:szCs w:val="20"/>
+        </w:rPr>
+        <w:tab/>
+      </w:r>
+      <w:r>
+        <w:rPr>
+          <w:rFonts w:ascii="Arial" w:eastAsia="Times New Roman" w:hAnsi="Arial" w:cs="Arial"/>
+          <w:sz w:val="20"/>
+          <w:szCs w:val="20"/>
+        </w:rPr>
+        <w:t>At the hourly rate of $150 + taxes per hour for a paralegal</w:t>
+      </w:r>
+      <w:r>
+        <w:rPr>
+          <w:rFonts w:ascii="Arial" w:eastAsia="Times New Roman" w:hAnsi="Arial" w:cs="Arial"/>
+          <w:sz w:val="20"/>
+          <w:szCs w:val="20"/>
+        </w:rPr>
+        <w:t>.</w:t>
+      </w:r>
+    </w:p>
+    <w:p>
+      <w:pPr>
+        <w:jc w:val="both"/>
+        <w:rPr>
+          <w:rFonts w:ascii="Calibri" w:eastAsia="Times New Roman" w:hAnsi="Calibri" w:cs="Times New Roman"/>
+        </w:rPr>
+      </w:pPr>
+      <w:r>
+        <w:rPr>
+          <w:rFonts w:ascii="Arial" w:eastAsia="Times New Roman" w:hAnsi="Arial" w:cs="Arial"/>
+          <w:sz w:val="20"/>
+          <w:szCs w:val="20"/>
+        </w:rPr>
+        <w:t xml:space="preserve">These extrajudicial fees </w:t>
+      </w:r>
+      <w:r>
+        <w:rPr>
+          <w:rFonts w:ascii="Arial" w:eastAsia="Times New Roman" w:hAnsi="Arial" w:cs="Arial"/>
+          <w:sz w:val="20"/>
+          <w:szCs w:val="20"/>
+        </w:rPr>
+        <w:t>are in addition to any</w:t>
+      </w:r>
+      <w:r>
+        <w:rPr>
+          <w:rFonts w:ascii="Arial" w:eastAsia="Times New Roman" w:hAnsi="Arial" w:cs="Arial"/>
+          <w:sz w:val="20"/>
+          <w:szCs w:val="20"/>
+        </w:rPr>
+        <w:t xml:space="preserve"> judicial or extra-judicial fees that my attorney may collect, at its own expense, </w:t>
+      </w:r>
+      <w:r>
+        <w:rPr>
+          <w:rFonts w:ascii="Arial" w:eastAsia="Times New Roman" w:hAnsi="Arial" w:cs="Arial"/>
+          <w:sz w:val="20"/>
+          <w:szCs w:val="20"/>
+        </w:rPr>
+        <w:t>from</w:t>
+      </w:r>
+      <w:r>
+        <w:rPr>
+          <w:rFonts w:ascii="Arial" w:eastAsia="Times New Roman" w:hAnsi="Arial" w:cs="Arial"/>
+          <w:sz w:val="20"/>
+          <w:szCs w:val="20"/>
+        </w:rPr>
+        <w:t xml:space="preserve"> the opposing party or a third party, if applicable.</w:t>
+      </w:r>
+    </w:p>
+    <w:p>
+      <w:pPr>
+        <w:jc w:val="both"/>
+        <w:rPr>
+          <w:rFonts w:ascii="Arial" w:eastAsia="Times New Roman" w:hAnsi="Arial" w:cs="Arial"/>
+          <w:sz w:val="20"/>
+          <w:szCs w:val="20"/>
+        </w:rPr>
+      </w:pPr>
+      <w:r>
+        <w:rPr>
+          <w:rFonts w:ascii="Arial" w:eastAsia="Times New Roman" w:hAnsi="Arial" w:cs="Arial"/>
+          <w:sz w:val="20"/>
+          <w:szCs w:val="20"/>
+        </w:rPr>
+        <w:t>If it is necessary to hire a third party in the execution of the mandate (including an investigator, expert, an appraiser</w:t>
+      </w:r>
+      <w:r>
+        <w:rPr>
+          <w:rFonts w:ascii="Arial" w:eastAsia="Times New Roman" w:hAnsi="Arial" w:cs="Arial"/>
+          <w:sz w:val="20"/>
+          <w:szCs w:val="20"/>
+        </w:rPr>
+        <w:t xml:space="preserve"> e.g.) it is agreed that Allen Madelin</w:t>
+      </w:r>
+      <w:r>
+        <w:rPr>
+          <w:rFonts w:ascii="Arial" w:eastAsia="Times New Roman" w:hAnsi="Arial" w:cs="Arial"/>
+          <w:sz w:val="20"/>
+          <w:szCs w:val="20"/>
+        </w:rPr>
+        <w:t xml:space="preserve"> will have to obtain my prior authorization and that I will be responsible for </w:t>
+      </w:r>
+      <w:r>
+        <w:rPr>
+          <w:rFonts w:ascii="Arial" w:eastAsia="Times New Roman" w:hAnsi="Arial" w:cs="Arial"/>
+          <w:sz w:val="20"/>
+          <w:szCs w:val="20"/>
+        </w:rPr>
+        <w:t xml:space="preserve">the </w:t>
+      </w:r>
+      <w:r>
+        <w:rPr>
+          <w:rFonts w:ascii="Arial" w:eastAsia="Times New Roman" w:hAnsi="Arial" w:cs="Arial"/>
+          <w:sz w:val="20"/>
+          <w:szCs w:val="20"/>
+        </w:rPr>
+        <w:t>payment of these fees.</w:t>
+      </w:r>
+    </w:p>
+    <w:p>
+      <w:pPr>
+        <w:jc w:val="both"/>
+        <w:rPr>
+          <w:rFonts w:ascii="Calibri" w:eastAsia="Times New Roman" w:hAnsi="Calibri" w:cs="Times New Roman"/>
+        </w:rPr>
+      </w:pPr>
+      <w:r>
+        <w:rPr>
+          <w:rFonts w:ascii="Arial" w:eastAsia="Times New Roman" w:hAnsi="Arial" w:cs="Arial"/>
+          <w:sz w:val="20"/>
+          <w:szCs w:val="20"/>
+        </w:rPr>
+        <w:t>Regardless of the billing method chosen, it i</w:t>
+      </w:r>
+      <w:r>
+        <w:rPr>
+          <w:rFonts w:ascii="Arial" w:eastAsia="Times New Roman" w:hAnsi="Arial" w:cs="Arial"/>
+          <w:sz w:val="20"/>
+          <w:szCs w:val="20"/>
+        </w:rPr>
+        <w:t>s agreed that</w:t>
+      </w:r>
+      <w:r>
+        <w:rPr>
+          <w:rFonts w:ascii="Arial" w:eastAsia="Times New Roman" w:hAnsi="Arial" w:cs="Arial"/>
+          <w:sz w:val="20"/>
+          <w:szCs w:val="20"/>
+        </w:rPr>
+        <w:t xml:space="preserve"> the</w:t>
+      </w:r>
+      <w:r>
+        <w:rPr>
+          <w:rFonts w:ascii="Arial" w:eastAsia="Times New Roman" w:hAnsi="Arial" w:cs="Arial"/>
+          <w:sz w:val="20"/>
+          <w:szCs w:val="20"/>
+        </w:rPr>
+        <w:t xml:space="preserve"> </w:t>
+      </w:r>
+      <w:r>
+        <w:rPr>
+          <w:rFonts w:ascii="Arial" w:eastAsia="Times New Roman" w:hAnsi="Arial" w:cs="Arial"/>
+          <w:sz w:val="20"/>
+          <w:szCs w:val="20"/>
+          <w:u w:val="single"/>
+        </w:rPr>
+        <w:t xml:space="preserve">file opening fee </w:t>
+      </w:r>
+      <w:r>
+        <w:rPr>
+          <w:rFonts w:ascii="Arial" w:eastAsia="Times New Roman" w:hAnsi="Arial" w:cs="Arial"/>
+          <w:sz w:val="20"/>
+          <w:szCs w:val="20"/>
+          <w:u w:val="single"/>
+        </w:rPr>
+        <w:t>(</w:t>
+      </w:r>
+      <w:r>
+        <w:rPr>
+          <w:rFonts w:ascii="Arial" w:eastAsia="Times New Roman" w:hAnsi="Arial" w:cs="Arial"/>
+          <w:sz w:val="20"/>
+          <w:szCs w:val="20"/>
+          <w:u w:val="single"/>
+        </w:rPr>
+        <w:t xml:space="preserve">in the </w:t>
+      </w:r>
+      <w:r>
+        <w:rPr>
+          <w:rFonts w:ascii="Arial" w:eastAsia="Times New Roman" w:hAnsi="Arial" w:cs="Arial"/>
+          <w:sz w:val="20"/>
+          <w:szCs w:val="20"/>
+          <w:u w:val="single"/>
+        </w:rPr>
+        <w:t xml:space="preserve">amount of </w:t>
+      </w:r>
+      <w:r>
+        <w:rPr>
+          <w:rFonts w:ascii="Arial" w:eastAsia="Times New Roman" w:hAnsi="Arial" w:cs="Arial"/>
+          <w:b/>
+          <w:bCs/>
+          <w:sz w:val="20"/>
+          <w:szCs w:val="20"/>
+          <w:u w:val="single"/>
+        </w:rPr>
+        <w:t>$</w:t>
+      </w:r>
+      <w:r>
+        <w:rPr>
+          <w:rFonts w:ascii="Arial" w:eastAsia="Times New Roman" w:hAnsi="Arial" w:cs="Arial"/>
+          <w:b/>
+          <w:bCs/>
+          <w:sz w:val="20"/>
+          <w:szCs w:val="20"/>
+          <w:u w:val="single"/>
+        </w:rPr>
+        <w:t xml:space="preserve"> </w:t>
+      </w:r>
+      <w:r>
+        <w:rPr>
+          <w:rFonts w:ascii="Arial" w:eastAsia="Times New Roman" w:hAnsi="Arial" w:cs="Arial"/>
+          <w:b/>
+          <w:bCs/>
+          <w:sz w:val="20"/>
+          <w:szCs w:val="20"/>
+          <w:u w:val="single"/>
+        </w:rPr>
+        <w:t>100</w:t>
+      </w:r>
+      <w:r>
+        <w:rPr>
+          <w:rFonts w:ascii="Arial" w:eastAsia="Times New Roman" w:hAnsi="Arial" w:cs="Arial"/>
+          <w:b/>
+          <w:bCs/>
+          <w:sz w:val="20"/>
+          <w:szCs w:val="20"/>
+          <w:u w:val="single"/>
+        </w:rPr>
+        <w:t>.00</w:t>
+      </w:r>
+      <w:r>
+        <w:rPr>
+          <w:rFonts w:ascii="Arial" w:eastAsia="Times New Roman" w:hAnsi="Arial" w:cs="Arial"/>
+          <w:b/>
+          <w:bCs/>
+          <w:sz w:val="20"/>
+          <w:szCs w:val="20"/>
+          <w:u w:val="single"/>
+        </w:rPr>
+        <w:t>)</w:t>
+      </w:r>
+      <w:r>
+        <w:rPr>
+          <w:rFonts w:ascii="Arial" w:eastAsia="Times New Roman" w:hAnsi="Arial" w:cs="Arial"/>
+          <w:sz w:val="20"/>
+          <w:szCs w:val="20"/>
+        </w:rPr>
+        <w:t xml:space="preserve"> </w:t>
+      </w:r>
+      <w:r>
+        <w:rPr>
+          <w:rFonts w:ascii="Arial" w:eastAsia="Times New Roman" w:hAnsi="Arial" w:cs="Arial"/>
+          <w:sz w:val="20"/>
+          <w:szCs w:val="20"/>
+        </w:rPr>
+        <w:t>as well as all extrajudicial expenses are the responsibility of the client, in addition to the fees.</w:t>
+      </w:r>
+    </w:p>
+    <w:p>
+      <w:pPr>
+        <w:jc w:val="both"/>
+        <w:rPr>
+          <w:rFonts w:ascii="Calibri" w:eastAsia="Times New Roman" w:hAnsi="Calibri" w:cs="Times New Roman"/>
+        </w:rPr>
+      </w:pPr>
+      <w:r>
+        <w:rPr>
+          <w:rFonts w:ascii="Arial" w:eastAsia="Times New Roman" w:hAnsi="Arial" w:cs="Arial"/>
+          <w:sz w:val="20"/>
+          <w:szCs w:val="20"/>
+        </w:rPr>
+        <w:t>It is further understood that all disbursements, judicial or extrajudicial, will be the responsibility of the client.</w:t>
+      </w:r>
+      <w:r>
+        <w:rPr>
+          <w:rFonts w:ascii="Arial" w:eastAsia="Times New Roman" w:hAnsi="Arial" w:cs="Arial"/>
+          <w:sz w:val="20"/>
+          <w:szCs w:val="20"/>
+        </w:rPr>
+        <w:t xml:space="preserve"> At the request of </w:t>
+      </w:r>
+      <w:r>
+        <w:rPr>
+          <w:rFonts w:ascii="Arial" w:eastAsia="Times New Roman" w:hAnsi="Arial" w:cs="Arial"/>
+          <w:sz w:val="20"/>
+          <w:szCs w:val="20"/>
+        </w:rPr>
+        <w:t>Allen Madelin</w:t>
+      </w:r>
+      <w:r>
+        <w:rPr>
+          <w:rFonts w:ascii="Arial" w:eastAsia="Times New Roman" w:hAnsi="Arial" w:cs="Arial"/>
+          <w:sz w:val="20"/>
+          <w:szCs w:val="20"/>
+        </w:rPr>
+        <w:t xml:space="preserve">, </w:t>
+      </w:r>
+      <w:r>
+        <w:rPr>
+          <w:rFonts w:ascii="Arial" w:eastAsia="Times New Roman" w:hAnsi="Arial" w:cs="Arial"/>
+          <w:sz w:val="20"/>
+          <w:szCs w:val="20"/>
+        </w:rPr>
+        <w:t xml:space="preserve">all </w:t>
+      </w:r>
+      <w:r>
+        <w:rPr>
+          <w:rFonts w:ascii="Arial" w:eastAsia="Times New Roman" w:hAnsi="Arial" w:cs="Arial"/>
+          <w:sz w:val="20"/>
+          <w:szCs w:val="20"/>
+        </w:rPr>
+        <w:t xml:space="preserve">disbursements due to third parties </w:t>
+      </w:r>
+      <w:r>
+        <w:rPr>
+          <w:rFonts w:ascii="Arial" w:eastAsia="Times New Roman" w:hAnsi="Arial" w:cs="Arial"/>
+          <w:sz w:val="20"/>
+          <w:szCs w:val="20"/>
+        </w:rPr>
+        <w:t xml:space="preserve">for the client’s file </w:t>
+      </w:r>
+      <w:r>
+        <w:rPr>
+          <w:rFonts w:ascii="Arial" w:eastAsia="Times New Roman" w:hAnsi="Arial" w:cs="Arial"/>
+          <w:sz w:val="20"/>
+          <w:szCs w:val="20"/>
+        </w:rPr>
+        <w:t>will</w:t>
+      </w:r>
+      <w:r>
+        <w:rPr>
+          <w:rFonts w:ascii="Arial" w:eastAsia="Times New Roman" w:hAnsi="Arial" w:cs="Arial"/>
+          <w:sz w:val="20"/>
+          <w:szCs w:val="20"/>
+        </w:rPr>
+        <w:t xml:space="preserve"> promptly</w:t>
+      </w:r>
+      <w:r>
+        <w:rPr>
+          <w:rFonts w:ascii="Arial" w:eastAsia="Times New Roman" w:hAnsi="Arial" w:cs="Arial"/>
+          <w:sz w:val="20"/>
+          <w:szCs w:val="20"/>
+        </w:rPr>
+        <w:t xml:space="preserve"> be paid directly by the client.</w:t>
+      </w:r>
+    </w:p>
+    <w:p>
+      <w:pPr>
+        <w:jc w:val="both"/>
+        <w:rPr>
+          <w:rFonts w:ascii="Calibri" w:eastAsia="Times New Roman" w:hAnsi="Calibri" w:cs="Times New Roman"/>
+        </w:rPr>
+      </w:pPr>
+      <w:r>
+        <w:rPr>
+          <w:rFonts w:ascii="Arial" w:eastAsia="Times New Roman" w:hAnsi="Arial" w:cs="Arial"/>
+          <w:sz w:val="20"/>
+          <w:szCs w:val="20"/>
+        </w:rPr>
+        <w:t>All applicable taxes (GST and QST) will be payable in addition to the fees and disbursements.</w:t>
+      </w:r>
+    </w:p>
+    <w:p>
+      <w:pPr>
+        <w:jc w:val="both"/>
+        <w:rPr>
+          <w:rFonts w:ascii="Arial" w:eastAsia="Times New Roman" w:hAnsi="Arial" w:cs="Arial"/>
+          <w:sz w:val="20"/>
+          <w:szCs w:val="20"/>
+        </w:rPr>
+      </w:pPr>
+      <w:r>
+        <w:rPr>
+          <w:rFonts w:ascii="Arial" w:eastAsia="Times New Roman" w:hAnsi="Arial" w:cs="Arial"/>
+          <w:sz w:val="20"/>
+          <w:szCs w:val="20"/>
+        </w:rPr>
+        <w:t xml:space="preserve">If the client </w:t>
+      </w:r>
+      <w:r>
+        <w:rPr>
+          <w:rFonts w:ascii="Arial" w:eastAsia="Times New Roman" w:hAnsi="Arial" w:cs="Arial"/>
+          <w:sz w:val="20"/>
+          <w:szCs w:val="20"/>
+        </w:rPr>
+        <w:t>gives instructions</w:t>
+      </w:r>
+      <w:r>
+        <w:rPr>
+          <w:rFonts w:ascii="Arial" w:eastAsia="Times New Roman" w:hAnsi="Arial" w:cs="Arial"/>
+          <w:sz w:val="20"/>
+          <w:szCs w:val="20"/>
+        </w:rPr>
+        <w:t xml:space="preserve"> to</w:t>
+      </w:r>
+      <w:r>
+        <w:rPr>
+          <w:rFonts w:ascii="Arial" w:eastAsia="Times New Roman" w:hAnsi="Arial" w:cs="Arial"/>
+          <w:sz w:val="20"/>
+          <w:szCs w:val="20"/>
+        </w:rPr>
+        <w:t xml:space="preserve"> </w:t>
+      </w:r>
+      <w:r>
+        <w:rPr>
+          <w:rFonts w:ascii="Arial" w:eastAsia="Times New Roman" w:hAnsi="Arial" w:cs="Arial"/>
+          <w:sz w:val="20"/>
+          <w:szCs w:val="20"/>
+        </w:rPr>
+        <w:t>appeal against</w:t>
+      </w:r>
+      <w:r>
+        <w:rPr>
+          <w:rFonts w:ascii="Arial" w:eastAsia="Times New Roman" w:hAnsi="Arial" w:cs="Arial"/>
+          <w:sz w:val="20"/>
+          <w:szCs w:val="20"/>
+        </w:rPr>
+        <w:t xml:space="preserve"> </w:t>
+      </w:r>
+      <w:r>
+        <w:rPr>
+          <w:rFonts w:ascii="Arial" w:eastAsia="Times New Roman" w:hAnsi="Arial" w:cs="Arial"/>
+          <w:sz w:val="20"/>
+          <w:szCs w:val="20"/>
+        </w:rPr>
+        <w:t xml:space="preserve">any decision, </w:t>
+      </w:r>
+      <w:r>
+        <w:rPr>
+          <w:rFonts w:ascii="Arial" w:eastAsia="Times New Roman" w:hAnsi="Arial" w:cs="Arial"/>
+          <w:sz w:val="20"/>
+          <w:szCs w:val="20"/>
+        </w:rPr>
+        <w:t>this agreement will be extended under the same condit</w:t>
+      </w:r>
+      <w:r>
+        <w:rPr>
+          <w:rFonts w:ascii="Arial" w:eastAsia="Times New Roman" w:hAnsi="Arial" w:cs="Arial"/>
+          <w:sz w:val="20"/>
+          <w:szCs w:val="20"/>
+        </w:rPr>
+        <w:t>ions, except in ca</w:t>
+      </w:r>
+      <w:r>
+        <w:rPr>
+          <w:rFonts w:ascii="Arial" w:eastAsia="Times New Roman" w:hAnsi="Arial" w:cs="Arial"/>
+          <w:sz w:val="20"/>
+          <w:szCs w:val="20"/>
+        </w:rPr>
+        <w:t xml:space="preserve">se of </w:t>
+      </w:r>
+      <w:r>
+        <w:rPr>
+          <w:rFonts w:ascii="Arial" w:eastAsia="Times New Roman" w:hAnsi="Arial" w:cs="Arial"/>
+          <w:sz w:val="20"/>
+          <w:szCs w:val="20"/>
+        </w:rPr>
+        <w:t>note</w:t>
+      </w:r>
+      <w:r>
+        <w:rPr>
+          <w:rFonts w:ascii="Arial" w:eastAsia="Times New Roman" w:hAnsi="Arial" w:cs="Arial"/>
+          <w:sz w:val="20"/>
+          <w:szCs w:val="20"/>
+        </w:rPr>
+        <w:t xml:space="preserve"> to the contrary by</w:t>
+      </w:r>
+      <w:r>
+        <w:rPr>
+          <w:rFonts w:ascii="Arial" w:eastAsia="Times New Roman" w:hAnsi="Arial" w:cs="Arial"/>
+          <w:sz w:val="20"/>
+          <w:szCs w:val="20"/>
+        </w:rPr>
+        <w:t xml:space="preserve"> </w:t>
+      </w:r>
+      <w:r>
+        <w:rPr>
+          <w:rFonts w:ascii="Arial" w:eastAsia="Times New Roman" w:hAnsi="Arial" w:cs="Arial"/>
+          <w:sz w:val="20"/>
+          <w:szCs w:val="20"/>
+        </w:rPr>
+        <w:t>Allen Madelin</w:t>
+      </w:r>
+      <w:r>
+        <w:rPr>
+          <w:rFonts w:ascii="Arial" w:eastAsia="Times New Roman" w:hAnsi="Arial" w:cs="Arial"/>
+          <w:sz w:val="20"/>
+          <w:szCs w:val="20"/>
+        </w:rPr>
+        <w:t>, in its sole discretion.</w:t>
+      </w:r>
+    </w:p>
+    <w:p>
+      <w:pPr>
+        <w:jc w:val="both"/>
+        <w:rPr>
+          <w:rFonts w:ascii="Arial" w:eastAsia="Times New Roman" w:hAnsi="Arial" w:cs="Arial"/>
+          <w:sz w:val="20"/>
+          <w:szCs w:val="20"/>
+        </w:rPr>
+      </w:pPr>
+      <w:r>
+        <w:rPr>
+          <w:rFonts w:ascii="Arial" w:eastAsia="Times New Roman" w:hAnsi="Arial" w:cs="Arial"/>
+          <w:sz w:val="20"/>
+          <w:szCs w:val="20"/>
+        </w:rPr>
+        <w:t xml:space="preserve">All costs, fees, charges and expenses, including but not limited to all legal and extrajudicial costs incurred by Allen Madelin in enforcing this contract </w:t>
+      </w:r>
+      <w:r>
+        <w:rPr>
+          <w:rFonts w:ascii="Arial" w:eastAsia="Times New Roman" w:hAnsi="Arial" w:cs="Arial"/>
+          <w:sz w:val="20"/>
+          <w:szCs w:val="20"/>
+        </w:rPr>
+        <w:t>because of</w:t>
+      </w:r>
+      <w:r>
+        <w:rPr>
+          <w:rFonts w:ascii="Arial" w:eastAsia="Times New Roman" w:hAnsi="Arial" w:cs="Arial"/>
+          <w:sz w:val="20"/>
+          <w:szCs w:val="20"/>
+        </w:rPr>
+        <w:t xml:space="preserve"> any </w:t>
+      </w:r>
+      <w:r>
+        <w:rPr>
+          <w:rFonts w:ascii="Arial" w:eastAsia="Times New Roman" w:hAnsi="Arial" w:cs="Arial"/>
+          <w:sz w:val="20"/>
+          <w:szCs w:val="20"/>
+        </w:rPr>
+        <w:t>fault</w:t>
+      </w:r>
+      <w:r>
+        <w:rPr>
+          <w:rFonts w:ascii="Arial" w:eastAsia="Times New Roman" w:hAnsi="Arial" w:cs="Arial"/>
+          <w:sz w:val="20"/>
+          <w:szCs w:val="20"/>
+        </w:rPr>
+        <w:t xml:space="preserve"> by the client, shall be added to the unpaid amount and shall be immediately paid by the client</w:t>
+      </w:r>
+      <w:r>
+        <w:rPr>
+          <w:rFonts w:ascii="Arial" w:eastAsia="Times New Roman" w:hAnsi="Arial" w:cs="Arial"/>
+          <w:sz w:val="20"/>
+          <w:szCs w:val="20"/>
+        </w:rPr>
+        <w:t>.</w:t>
+      </w:r>
+    </w:p>
+    <w:p>
+      <w:pPr>
+        <w:jc w:val="both"/>
+        <w:rPr>
+          <w:rFonts w:ascii="Arial" w:eastAsia="Times New Roman" w:hAnsi="Arial" w:cs="Arial"/>
+          <w:sz w:val="20"/>
+          <w:szCs w:val="20"/>
+        </w:rPr>
+      </w:pPr>
+      <w:r>
+        <w:rPr>
+          <w:rFonts w:ascii="Arial" w:eastAsia="Times New Roman" w:hAnsi="Arial" w:cs="Arial"/>
+          <w:sz w:val="20"/>
+          <w:szCs w:val="20"/>
+        </w:rPr>
+        <w:t>The present agreement shall enter into force:</w:t>
+      </w:r>
+    </w:p>
+    <w:p>
+      <w:pPr>
+        <w:jc w:val="both"/>
+        <w:rPr>
+          <w:rFonts w:ascii="Arial" w:eastAsia="Times New Roman" w:hAnsi="Arial" w:cs="Arial"/>
+          <w:sz w:val="20"/>
+          <w:szCs w:val="20"/>
+        </w:rPr>
+      </w:pPr>
+      <w:r>
+        <w:rPr>
+          <w:lang w:val="fr-CA"/>
+        </w:rPr>
+        <w:fldChar w:fldCharType="begin">
+          <w:ffData>
+            <w:name w:val=""/>
+            <w:enabled/>
+            <w:calcOnExit w:val="0"/>
+            <w:checkBox>
+              <w:sizeAuto/>
+              <w:default w:val="1"/>
+            </w:checkBox>
+          </w:ffData>
+        </w:fldChar>
+      </w:r>
+      <w:r>
         <w:rPr>
           <w:lang w:val="en-CA"/>
         </w:rPr>
@@ -1516,6 +1229,90 @@
           <w:sz w:val="20"/>
           <w:szCs w:val="20"/>
         </w:rPr>
+        <w:t xml:space="preserve"> upon signature of this </w:t>
+      </w:r>
+      <w:r>
+        <w:rPr>
+          <w:rFonts w:ascii="Arial" w:eastAsia="Times New Roman" w:hAnsi="Arial" w:cs="Arial"/>
+          <w:sz w:val="20"/>
+          <w:szCs w:val="20"/>
+        </w:rPr>
+        <w:t>contract</w:t>
+      </w:r>
+    </w:p>
+    <w:p>
+      <w:pPr>
+        <w:jc w:val="both"/>
+        <w:rPr>
+          <w:rFonts w:ascii="Calibri" w:eastAsia="Times New Roman" w:hAnsi="Calibri" w:cs="Times New Roman"/>
+        </w:rPr>
+      </w:pPr>
+      <w:r>
+        <w:rPr>
+          <w:rFonts w:ascii="Arial" w:eastAsia="Times New Roman" w:hAnsi="Arial" w:cs="Arial"/>
+          <w:sz w:val="20"/>
+          <w:szCs w:val="20"/>
+        </w:rPr>
+        <w:t>OR</w:t>
+      </w:r>
+    </w:p>
+    <w:p>
+      <w:pPr>
+        <w:jc w:val="both"/>
+        <w:rPr>
+          <w:rFonts w:ascii="Arial" w:eastAsia="Times New Roman" w:hAnsi="Arial" w:cs="Arial"/>
+          <w:sz w:val="20"/>
+          <w:szCs w:val="20"/>
+        </w:rPr>
+      </w:pPr>
+      <w:r>
+        <w:rPr>
+          <w:lang w:val="fr-CA"/>
+        </w:rPr>
+        <w:fldChar w:fldCharType="begin">
+          <w:ffData>
+            <w:name w:val=""/>
+            <w:enabled/>
+            <w:calcOnExit w:val="0"/>
+            <w:checkBox>
+              <w:sizeAuto/>
+              <w:default w:val="1"/>
+            </w:checkBox>
+          </w:ffData>
+        </w:fldChar>
+      </w:r>
+      <w:r>
+        <w:rPr>
+          <w:lang w:val="en-CA"/>
+        </w:rPr>
+        <w:instrText xml:space="preserve"> FORMCHECKBOX </w:instrText>
+      </w:r>
+      <w:r>
+        <w:rPr>
+          <w:lang w:val="fr-CA"/>
+        </w:rPr>
+      </w:r>
+      <w:r>
+        <w:rPr>
+          <w:lang w:val="fr-CA"/>
+        </w:rPr>
+        <w:fldChar w:fldCharType="separate"/>
+      </w:r>
+      <w:r>
+        <w:rPr>
+          <w:lang w:val="fr-CA"/>
+        </w:rPr>
+        <w:fldChar w:fldCharType="end"/>
+      </w:r>
+      <w:r>
+        <w:t xml:space="preserve"> </w:t>
+      </w:r>
+      <w:r>
+        <w:rPr>
+          <w:rFonts w:ascii="Arial" w:eastAsia="Times New Roman" w:hAnsi="Arial" w:cs="Arial"/>
+          <w:sz w:val="20"/>
+          <w:szCs w:val="20"/>
+        </w:rPr>
         <w:t xml:space="preserve"> when the following conditions are met (as for example the provision of expert report, the preparation of specific documents, the payment of an advance):</w:t>
       </w:r>
       <w:r>
@@ -1526,6 +1323,14 @@
         </w:rPr>
         <w:t xml:space="preserve"> </w:t>
       </w:r>
+    </w:p>
+    <w:p>
+      <w:pPr>
+        <w:jc w:val="both"/>
+        <w:rPr>
+          <w:rFonts w:ascii="Calibri" w:eastAsia="Times New Roman" w:hAnsi="Calibri" w:cs="Times New Roman"/>
+        </w:rPr>
+      </w:pPr>
     </w:p>
     <w:p>
       <w:pPr>
@@ -1540,10 +1345,18 @@
       </w:pPr>
       <w:r>
         <w:rPr>
+          <w:rFonts w:ascii="Arial" w:eastAsia="Times New Roman" w:hAnsi="Arial" w:cs="Arial"/>
+          <w:sz w:val="20"/>
+          <w:szCs w:val="20"/>
+        </w:rPr>
+        <w:lastRenderedPageBreak/>
+        <w:t>Payment of an advance of</w:t>
+      </w:r>
+      <w:r>
+        <w:rPr>
           <w:rFonts w:ascii="Calibri" w:eastAsia="Times New Roman" w:hAnsi="Calibri" w:cs="Times New Roman"/>
         </w:rPr>
-        <w:lastRenderedPageBreak/>
-        <w:t xml:space="preserve">Payment of an advance of </w:t>
+        <w:t xml:space="preserve"> </w:t>
       </w:r>
       <w:r>
         <w:rPr>
@@ -1643,13 +1456,6 @@
       <w:r>
         <w:rPr>
           <w:rFonts w:ascii="Calibri" w:eastAsia="Times New Roman" w:hAnsi="Calibri" w:cs="Times New Roman"/>
-          <w:lang w:val="en-CA"/>
-        </w:rPr>
-        <w:t xml:space="preserve">* </w:t>
-      </w:r>
-      <w:r>
-        <w:rPr>
-          <w:rFonts w:ascii="Calibri" w:eastAsia="Times New Roman" w:hAnsi="Calibri" w:cs="Times New Roman"/>
           <w:i/>
           <w:iCs/>
           <w:lang w:val="en-CA"/>
@@ -1665,7 +1471,15 @@
         </w:rPr>
         <w:t xml:space="preserve"> </w:t>
       </w:r>
-      <w:proofErr w:type="gramStart"/>
+      <w:r>
+        <w:rPr>
+          <w:rFonts w:ascii="Calibri" w:eastAsia="Times New Roman" w:hAnsi="Calibri" w:cs="Times New Roman"/>
+          <w:b/>
+          <w:bCs/>
+          <w:lang w:val="en-CA"/>
+        </w:rPr>
+        <w:t xml:space="preserve">= </w:t>
+      </w:r>
       <w:r>
         <w:rPr>
           <w:rFonts w:ascii="Calibri" w:eastAsia="Times New Roman" w:hAnsi="Calibri" w:cs="Times New Roman"/>
@@ -1684,7 +1498,7 @@
           <w:szCs w:val="24"/>
           <w:lang w:val="en-CA"/>
         </w:rPr>
-        <w:t xml:space="preserve"> </w:t>
+        <w:t>$</w:t>
       </w:r>
       <w:r>
         <w:rPr>
@@ -1695,9 +1509,8 @@
           <w:szCs w:val="24"/>
           <w:lang w:val="en-CA"/>
         </w:rPr>
-        <w:t>$</w:t>
-      </w:r>
-      <w:proofErr w:type="gramEnd"/>
+        <w:t xml:space="preserve"> </w:t>
+      </w:r>
       <w:r>
         <w:rPr>
           <w:rFonts w:ascii="Calibri" w:eastAsia="Times New Roman" w:hAnsi="Calibri" w:cs="Calibri"/>
@@ -1707,8 +1520,9 @@
           <w:szCs w:val="24"/>
           <w:lang w:val="en-CA"/>
         </w:rPr>
-        <w:t xml:space="preserve"> </w:t>
-      </w:r>
+        <w:t>{</w:t>
+      </w:r>
+      <w:proofErr w:type="spellStart"/>
       <w:r>
         <w:rPr>
           <w:rFonts w:ascii="Calibri" w:eastAsia="Times New Roman" w:hAnsi="Calibri" w:cs="Calibri"/>
@@ -1718,9 +1532,9 @@
           <w:szCs w:val="24"/>
           <w:lang w:val="en-CA"/>
         </w:rPr>
-        <w:t>{</w:t>
-      </w:r>
-      <w:proofErr w:type="spellStart"/>
+        <w:t>totalAmount</w:t>
+      </w:r>
+      <w:proofErr w:type="spellEnd"/>
       <w:r>
         <w:rPr>
           <w:rFonts w:ascii="Calibri" w:eastAsia="Times New Roman" w:hAnsi="Calibri" w:cs="Calibri"/>
@@ -1730,10 +1544,8 @@
           <w:szCs w:val="24"/>
           <w:lang w:val="en-CA"/>
         </w:rPr>
-        <w:t>totalAmount</w:t>
-      </w:r>
-      <w:proofErr w:type="spellEnd"/>
-      <w:proofErr w:type="gramStart"/>
+        <w:t>}</w:t>
+      </w:r>
       <w:r>
         <w:rPr>
           <w:rFonts w:ascii="Calibri" w:eastAsia="Times New Roman" w:hAnsi="Calibri" w:cs="Calibri"/>
@@ -1743,31 +1555,8 @@
           <w:szCs w:val="24"/>
           <w:lang w:val="en-CA"/>
         </w:rPr>
-        <w:t>}</w:t>
-      </w:r>
-      <w:r>
-        <w:rPr>
-          <w:rFonts w:ascii="Calibri" w:eastAsia="Times New Roman" w:hAnsi="Calibri" w:cs="Calibri"/>
-          <w:b/>
-          <w:bCs/>
-          <w:sz w:val="24"/>
-          <w:szCs w:val="24"/>
-          <w:lang w:val="en-CA"/>
-        </w:rPr>
-        <w:t xml:space="preserve"> </w:t>
-      </w:r>
-      <w:r>
-        <w:rPr>
-          <w:rFonts w:ascii="Calibri" w:eastAsia="Times New Roman" w:hAnsi="Calibri" w:cs="Calibri"/>
-          <w:b/>
-          <w:bCs/>
-          <w:sz w:val="24"/>
-          <w:szCs w:val="24"/>
-          <w:lang w:val="en-CA"/>
-        </w:rPr>
         <w:t>)</w:t>
       </w:r>
-      <w:proofErr w:type="gramEnd"/>
       <w:r>
         <w:rPr>
           <w:rFonts w:ascii="Arial" w:hAnsi="Arial" w:cs="Arial"/>
@@ -2408,7 +2197,7 @@
           <w:sz w:val="20"/>
           <w:szCs w:val="20"/>
         </w:rPr>
-        <w:t xml:space="preserve">Any person providing a credit card </w:t>
+        <w:t xml:space="preserve">Any person providing a credit </w:t>
       </w:r>
       <w:proofErr w:type="gramStart"/>
       <w:r>
@@ -2417,7 +2206,15 @@
           <w:sz w:val="20"/>
           <w:szCs w:val="20"/>
         </w:rPr>
-        <w:t>authorization is</w:t>
+        <w:t xml:space="preserve">card </w:t>
+      </w:r>
+      <w:r>
+        <w:rPr>
+          <w:rFonts w:ascii="Arial" w:eastAsia="Times New Roman" w:hAnsi="Arial" w:cs="Arial"/>
+          <w:sz w:val="20"/>
+          <w:szCs w:val="20"/>
+        </w:rPr>
+        <w:t>authorization</w:t>
       </w:r>
       <w:proofErr w:type="gramEnd"/>
       <w:r>
@@ -2428,16 +2225,14 @@
         </w:rPr>
         <w:t xml:space="preserve"> thereby </w:t>
       </w:r>
-      <w:proofErr w:type="gramStart"/>
-      <w:r>
-        <w:rPr>
-          <w:rFonts w:ascii="Arial" w:eastAsia="Times New Roman" w:hAnsi="Arial" w:cs="Arial"/>
-          <w:sz w:val="20"/>
-          <w:szCs w:val="20"/>
-        </w:rPr>
-        <w:t>consenting</w:t>
-      </w:r>
-      <w:proofErr w:type="gramEnd"/>
+      <w:r>
+        <w:rPr>
+          <w:rFonts w:ascii="Arial" w:eastAsia="Times New Roman" w:hAnsi="Arial" w:cs="Arial"/>
+          <w:sz w:val="20"/>
+          <w:szCs w:val="20"/>
+        </w:rPr>
+        <w:t>consents</w:t>
+      </w:r>
       <w:r>
         <w:rPr>
           <w:rFonts w:ascii="Arial" w:eastAsia="Times New Roman" w:hAnsi="Arial" w:cs="Arial"/>
@@ -2572,44 +2367,50 @@
     <w:p>
       <w:pPr>
         <w:spacing w:after="0"/>
-        <w:jc w:val="center"/>
       </w:pPr>
     </w:p>
     <w:p>
       <w:pPr>
         <w:spacing w:after="0"/>
         <w:jc w:val="center"/>
+        <w:rPr>
+          <w:lang w:val="en-CA"/>
+        </w:rPr>
+      </w:pPr>
+      <w:r>
+        <w:rPr>
+          <w:lang w:val="en-CA"/>
+        </w:rPr>
+        <w:t>{</w:t>
+      </w:r>
+      <w:proofErr w:type="spellStart"/>
+      <w:r>
+        <w:rPr>
+          <w:lang w:val="en-CA"/>
+        </w:rPr>
+        <w:t>clientEmail</w:t>
+      </w:r>
+      <w:proofErr w:type="spellEnd"/>
+      <w:r>
+        <w:rPr>
+          <w:lang w:val="en-CA"/>
+        </w:rPr>
+        <w:t>}</w:t>
+      </w:r>
+    </w:p>
+    <w:p>
+      <w:pPr>
+        <w:spacing w:after="0"/>
         <w:rPr>
           <w:color w:val="0070C0"/>
           <w:u w:val="single"/>
           <w:lang w:val="en-CA"/>
         </w:rPr>
       </w:pPr>
-      <w:r>
-        <w:rPr>
-          <w:lang w:val="en-CA"/>
-        </w:rPr>
-        <w:t>{</w:t>
-      </w:r>
-      <w:proofErr w:type="spellStart"/>
-      <w:r>
-        <w:rPr>
-          <w:lang w:val="en-CA"/>
-        </w:rPr>
-        <w:t>clientEmail</w:t>
-      </w:r>
-      <w:proofErr w:type="spellEnd"/>
-      <w:r>
-        <w:rPr>
-          <w:lang w:val="en-CA"/>
-        </w:rPr>
-        <w:t>}</w:t>
-      </w:r>
     </w:p>
     <w:p>
       <w:pPr>
         <w:spacing w:after="0"/>
-        <w:jc w:val="center"/>
         <w:rPr>
           <w:lang w:val="en-CA"/>
         </w:rPr>
@@ -3029,6 +2830,16 @@
     </w:p>
     <w:p>
       <w:pPr>
+        <w:jc w:val="both"/>
+        <w:rPr>
+          <w:rFonts w:ascii="Arial" w:eastAsia="Times New Roman" w:hAnsi="Arial" w:cs="Arial"/>
+          <w:sz w:val="20"/>
+          <w:szCs w:val="20"/>
+        </w:rPr>
+      </w:pPr>
+    </w:p>
+    <w:p>
+      <w:pPr>
         <w:spacing w:before="100" w:beforeAutospacing="1" w:after="100" w:afterAutospacing="1" w:line="240" w:lineRule="auto"/>
         <w:jc w:val="both"/>
         <w:rPr>
@@ -3044,6 +2855,7 @@
           <w:sz w:val="20"/>
           <w:szCs w:val="20"/>
         </w:rPr>
+        <w:lastRenderedPageBreak/>
         <w:t xml:space="preserve">If more than one client </w:t>
       </w:r>
       <w:r>
@@ -3073,7 +2885,6 @@
         </w:rPr>
         <w:t xml:space="preserve"> the present agreement, said parties are </w:t>
       </w:r>
-      <w:proofErr w:type="spellStart"/>
       <w:r>
         <w:rPr>
           <w:rFonts w:ascii="Arial" w:eastAsia="Times New Roman" w:hAnsi="Arial" w:cs="Arial"/>
@@ -3081,9 +2892,8 @@
           <w:sz w:val="20"/>
           <w:szCs w:val="20"/>
         </w:rPr>
-        <w:t>solidarily</w:t>
-      </w:r>
-      <w:proofErr w:type="spellEnd"/>
+        <w:t>jointly</w:t>
+      </w:r>
       <w:r>
         <w:rPr>
           <w:rFonts w:ascii="Arial" w:eastAsia="Times New Roman" w:hAnsi="Arial" w:cs="Arial"/>
@@ -3128,7 +2938,6 @@
           <w:sz w:val="20"/>
           <w:szCs w:val="20"/>
         </w:rPr>
-        <w:lastRenderedPageBreak/>
         <w:t xml:space="preserve">Notwithstanding number or gender in the drafting of this document, the singular includes the </w:t>
       </w:r>
       <w:r>
@@ -4305,7 +4114,6 @@
           </w:p>
           <w:p>
             <w:pPr>
-              <w:jc w:val="center"/>
               <w:rPr>
                 <w:rFonts w:ascii="Arial" w:eastAsia="Times New Roman" w:hAnsi="Arial" w:cs="Arial"/>
                 <w:b/>
@@ -4318,7 +4126,6 @@
           </w:p>
           <w:p>
             <w:pPr>
-              <w:jc w:val="center"/>
               <w:rPr>
                 <w:rFonts w:ascii="Arial" w:eastAsia="Times New Roman" w:hAnsi="Arial" w:cs="Arial"/>
                 <w:b/>
@@ -4334,16 +4141,11 @@
               <w:jc w:val="center"/>
               <w:rPr>
                 <w:rFonts w:ascii="Arial" w:eastAsia="Times New Roman" w:hAnsi="Arial" w:cs="Arial"/>
-                <w:b/>
-                <w:bCs/>
                 <w:sz w:val="20"/>
                 <w:szCs w:val="20"/>
-                <w:u w:val="single"/>
-              </w:rPr>
-            </w:pPr>
-          </w:p>
-          <w:p>
-            <w:pPr>
+              </w:rPr>
+            </w:pPr>
+            <w:r>
               <w:rPr>
                 <w:rFonts w:ascii="Arial" w:eastAsia="Times New Roman" w:hAnsi="Arial" w:cs="Arial"/>
                 <w:b/>
@@ -4352,17 +4154,8 @@
                 <w:szCs w:val="20"/>
                 <w:u w:val="single"/>
               </w:rPr>
-            </w:pPr>
-          </w:p>
-          <w:p>
-            <w:pPr>
-              <w:jc w:val="center"/>
-              <w:rPr>
-                <w:rFonts w:ascii="Arial" w:eastAsia="Times New Roman" w:hAnsi="Arial" w:cs="Arial"/>
-                <w:sz w:val="20"/>
-                <w:szCs w:val="20"/>
-              </w:rPr>
-            </w:pPr>
+              <w:t>Authorization</w:t>
+            </w:r>
             <w:r>
               <w:rPr>
                 <w:rFonts w:ascii="Arial" w:eastAsia="Times New Roman" w:hAnsi="Arial" w:cs="Arial"/>
@@ -4372,8 +4165,7 @@
                 <w:szCs w:val="20"/>
                 <w:u w:val="single"/>
               </w:rPr>
-              <w:lastRenderedPageBreak/>
-              <w:t>Authorization</w:t>
+              <w:t xml:space="preserve"> and direction for </w:t>
             </w:r>
             <w:r>
               <w:rPr>
@@ -4384,7 +4176,7 @@
                 <w:szCs w:val="20"/>
                 <w:u w:val="single"/>
               </w:rPr>
-              <w:t xml:space="preserve"> and direction for </w:t>
+              <w:t xml:space="preserve">pre-authorized </w:t>
             </w:r>
             <w:r>
               <w:rPr>
@@ -4395,7 +4187,7 @@
                 <w:szCs w:val="20"/>
                 <w:u w:val="single"/>
               </w:rPr>
-              <w:t xml:space="preserve">pre-authorized </w:t>
+              <w:t xml:space="preserve">payments </w:t>
             </w:r>
             <w:r>
               <w:rPr>
@@ -4406,17 +4198,6 @@
                 <w:szCs w:val="20"/>
                 <w:u w:val="single"/>
               </w:rPr>
-              <w:t xml:space="preserve">payments </w:t>
-            </w:r>
-            <w:r>
-              <w:rPr>
-                <w:rFonts w:ascii="Arial" w:eastAsia="Times New Roman" w:hAnsi="Arial" w:cs="Arial"/>
-                <w:b/>
-                <w:bCs/>
-                <w:sz w:val="20"/>
-                <w:szCs w:val="20"/>
-                <w:u w:val="single"/>
-              </w:rPr>
               <w:t>by credit card</w:t>
             </w:r>
           </w:p>
@@ -4607,74 +4388,14 @@
         </w:rPr>
         <w:t>__</w:t>
       </w:r>
-      <w:proofErr w:type="gramStart"/>
-      <w:r>
-        <w:rPr>
-          <w:rFonts w:ascii="Arial" w:eastAsia="Times New Roman" w:hAnsi="Arial" w:cs="Arial"/>
-          <w:sz w:val="20"/>
-          <w:szCs w:val="20"/>
-        </w:rPr>
-        <w:t>_  </w:t>
-      </w:r>
-      <w:r>
-        <w:rPr>
-          <w:rFonts w:ascii="Arial" w:eastAsia="Times New Roman" w:hAnsi="Arial" w:cs="Arial"/>
-          <w:sz w:val="20"/>
-          <w:szCs w:val="20"/>
-        </w:rPr>
-        <w:t>Card</w:t>
-      </w:r>
-      <w:proofErr w:type="gramEnd"/>
-      <w:r>
-        <w:rPr>
-          <w:rFonts w:ascii="Arial" w:eastAsia="Times New Roman" w:hAnsi="Arial" w:cs="Arial"/>
-          <w:sz w:val="20"/>
-          <w:szCs w:val="20"/>
-        </w:rPr>
-        <w:t xml:space="preserve"> number: </w:t>
-      </w:r>
-      <w:r>
-        <w:rPr>
-          <w:rFonts w:ascii="Arial" w:eastAsia="Times New Roman" w:hAnsi="Arial" w:cs="Arial"/>
-          <w:sz w:val="20"/>
-          <w:szCs w:val="20"/>
-        </w:rPr>
-        <w:t>______</w:t>
-      </w:r>
-      <w:r>
-        <w:rPr>
-          <w:rFonts w:ascii="Arial" w:eastAsia="Times New Roman" w:hAnsi="Arial" w:cs="Arial"/>
-          <w:sz w:val="20"/>
-          <w:szCs w:val="20"/>
-        </w:rPr>
-        <w:t>_</w:t>
-      </w:r>
-      <w:proofErr w:type="gramStart"/>
-      <w:r>
-        <w:rPr>
-          <w:rFonts w:ascii="Arial" w:eastAsia="Times New Roman" w:hAnsi="Arial" w:cs="Arial"/>
-          <w:sz w:val="20"/>
-          <w:szCs w:val="20"/>
-        </w:rPr>
-        <w:t xml:space="preserve"> </w:t>
-      </w:r>
-      <w:r>
-        <w:rPr>
-          <w:rFonts w:ascii="Arial" w:eastAsia="Times New Roman" w:hAnsi="Arial" w:cs="Arial"/>
-          <w:sz w:val="20"/>
-          <w:szCs w:val="20"/>
-        </w:rPr>
-        <w:t>______</w:t>
-      </w:r>
-      <w:r>
-        <w:rPr>
-          <w:rFonts w:ascii="Arial" w:eastAsia="Times New Roman" w:hAnsi="Arial" w:cs="Arial"/>
-          <w:sz w:val="20"/>
-          <w:szCs w:val="20"/>
-        </w:rPr>
-        <w:t xml:space="preserve">_ </w:t>
-      </w:r>
-      <w:proofErr w:type="gramEnd"/>
+      <w:r>
+        <w:rPr>
+          <w:rFonts w:ascii="Arial" w:eastAsia="Times New Roman" w:hAnsi="Arial" w:cs="Arial"/>
+          <w:sz w:val="20"/>
+          <w:szCs w:val="20"/>
+        </w:rPr>
+        <w:t>__ Card number: ____________ _</w:t>
+      </w:r>
       <w:r>
         <w:rPr>
           <w:rFonts w:ascii="Arial" w:eastAsia="Times New Roman" w:hAnsi="Arial" w:cs="Arial"/>
@@ -5144,6 +4865,24 @@
               <w:lastRenderedPageBreak/>
               <w:t>CLIENT INFORMATIONS</w:t>
             </w:r>
+          </w:p>
+        </w:tc>
+      </w:tr>
+      <w:tr>
+        <w:tc>
+          <w:tcPr>
+            <w:cnfStyle w:val="001000000000" w:firstRow="0" w:lastRow="0" w:firstColumn="1" w:lastColumn="0" w:oddVBand="0" w:evenVBand="0" w:oddHBand="0" w:evenHBand="0" w:firstRowFirstColumn="0" w:firstRowLastColumn="0" w:lastRowFirstColumn="0" w:lastRowLastColumn="0"/>
+            <w:tcW w:w="9962" w:type="dxa"/>
+          </w:tcPr>
+          <w:p>
+            <w:pPr>
+              <w:jc w:val="center"/>
+              <w:rPr>
+                <w:rFonts w:ascii="Arial" w:hAnsi="Arial" w:cs="Arial"/>
+                <w:sz w:val="32"/>
+                <w:szCs w:val="32"/>
+              </w:rPr>
+            </w:pPr>
           </w:p>
         </w:tc>
       </w:tr>
@@ -6602,42 +6341,10 @@
         <w:br w:type="page"/>
       </w:r>
     </w:p>
-    <w:p>
-      <w:pPr>
-        <w:pBdr>
-          <w:top w:val="single" w:sz="4" w:space="1" w:color="auto"/>
-          <w:left w:val="single" w:sz="4" w:space="4" w:color="auto"/>
-          <w:bottom w:val="single" w:sz="4" w:space="1" w:color="auto"/>
-          <w:right w:val="single" w:sz="4" w:space="4" w:color="auto"/>
-        </w:pBdr>
-        <w:jc w:val="center"/>
-      </w:pPr>
-      <w:r>
-        <w:rPr>
-          <w:rFonts w:ascii="Arial" w:hAnsi="Arial" w:cs="Arial"/>
-          <w:b/>
-          <w:bCs/>
-          <w:sz w:val="32"/>
-          <w:szCs w:val="32"/>
-        </w:rPr>
-        <w:lastRenderedPageBreak/>
-        <w:t>OPPOSING PARTY</w:t>
-      </w:r>
-      <w:r>
-        <w:rPr>
-          <w:rFonts w:ascii="Arial" w:hAnsi="Arial" w:cs="Arial"/>
-          <w:b/>
-          <w:bCs/>
-          <w:sz w:val="32"/>
-          <w:szCs w:val="32"/>
-        </w:rPr>
-        <w:t xml:space="preserve"> INFORMATIONS</w:t>
-      </w:r>
-    </w:p>
     <w:tbl>
       <w:tblPr>
         <w:tblStyle w:val="ListTable3-Accent3"/>
-        <w:tblpPr w:leftFromText="141" w:rightFromText="141" w:vertAnchor="page" w:horzAnchor="margin" w:tblpXSpec="center" w:tblpY="2062"/>
+        <w:tblpPr w:leftFromText="141" w:rightFromText="141" w:vertAnchor="page" w:horzAnchor="margin" w:tblpXSpec="center" w:tblpY="1495"/>
         <w:tblW w:w="10681" w:type="dxa"/>
         <w:tblBorders>
           <w:top w:val="single" w:sz="4" w:space="0" w:color="7F7F7F" w:themeColor="text1" w:themeTint="80"/>
@@ -6671,6 +6378,10 @@
             <w:pPr>
               <w:jc w:val="center"/>
             </w:pPr>
+            <w:r>
+              <w:lastRenderedPageBreak/>
+              <w:t>Opposing Party</w:t>
+            </w:r>
           </w:p>
         </w:tc>
       </w:tr>
@@ -7671,7 +7382,7 @@
                 </w:tcPr>
                 <w:p>
                   <w:pPr>
-                    <w:framePr w:hSpace="141" w:wrap="around" w:vAnchor="page" w:hAnchor="margin" w:xAlign="center" w:y="2062"/>
+                    <w:framePr w:hSpace="141" w:wrap="around" w:vAnchor="page" w:hAnchor="margin" w:xAlign="center" w:y="1495"/>
                     <w:rPr>
                       <w:color w:val="404040" w:themeColor="text1" w:themeTint="BF"/>
                       <w:lang w:val="fr-CA"/>
@@ -7685,7 +7396,7 @@
                 </w:tcPr>
                 <w:p>
                   <w:pPr>
-                    <w:framePr w:hSpace="141" w:wrap="around" w:vAnchor="page" w:hAnchor="margin" w:xAlign="center" w:y="2062"/>
+                    <w:framePr w:hSpace="141" w:wrap="around" w:vAnchor="page" w:hAnchor="margin" w:xAlign="center" w:y="1495"/>
                     <w:rPr>
                       <w:color w:val="404040" w:themeColor="text1" w:themeTint="BF"/>
                       <w:lang w:val="fr-CA"/>
@@ -7702,7 +7413,7 @@
                 </w:tcPr>
                 <w:p>
                   <w:pPr>
-                    <w:framePr w:hSpace="141" w:wrap="around" w:vAnchor="page" w:hAnchor="margin" w:xAlign="center" w:y="2062"/>
+                    <w:framePr w:hSpace="141" w:wrap="around" w:vAnchor="page" w:hAnchor="margin" w:xAlign="center" w:y="1495"/>
                     <w:rPr>
                       <w:color w:val="404040" w:themeColor="text1" w:themeTint="BF"/>
                       <w:lang w:val="fr-CA"/>
@@ -7716,7 +7427,7 @@
                 </w:tcPr>
                 <w:p>
                   <w:pPr>
-                    <w:framePr w:hSpace="141" w:wrap="around" w:vAnchor="page" w:hAnchor="margin" w:xAlign="center" w:y="2062"/>
+                    <w:framePr w:hSpace="141" w:wrap="around" w:vAnchor="page" w:hAnchor="margin" w:xAlign="center" w:y="1495"/>
                     <w:rPr>
                       <w:color w:val="404040" w:themeColor="text1" w:themeTint="BF"/>
                       <w:lang w:val="fr-CA"/>
@@ -7733,7 +7444,7 @@
                 </w:tcPr>
                 <w:p>
                   <w:pPr>
-                    <w:framePr w:hSpace="141" w:wrap="around" w:vAnchor="page" w:hAnchor="margin" w:xAlign="center" w:y="2062"/>
+                    <w:framePr w:hSpace="141" w:wrap="around" w:vAnchor="page" w:hAnchor="margin" w:xAlign="center" w:y="1495"/>
                     <w:rPr>
                       <w:color w:val="404040" w:themeColor="text1" w:themeTint="BF"/>
                       <w:lang w:val="fr-CA"/>
@@ -7756,7 +7467,7 @@
                 <w:p>
                   <w:pPr>
                     <w:pStyle w:val="BoldText"/>
-                    <w:framePr w:hSpace="141" w:wrap="around" w:vAnchor="page" w:hAnchor="margin" w:xAlign="center" w:y="2062"/>
+                    <w:framePr w:hSpace="141" w:wrap="around" w:vAnchor="page" w:hAnchor="margin" w:xAlign="center" w:y="1495"/>
                     <w:rPr>
                       <w:sz w:val="22"/>
                       <w:szCs w:val="20"/>
@@ -7796,7 +7507,7 @@
                 <w:p>
                   <w:pPr>
                     <w:pStyle w:val="BoldText"/>
-                    <w:framePr w:hSpace="141" w:wrap="around" w:vAnchor="page" w:hAnchor="margin" w:xAlign="center" w:y="2062"/>
+                    <w:framePr w:hSpace="141" w:wrap="around" w:vAnchor="page" w:hAnchor="margin" w:xAlign="center" w:y="1495"/>
                     <w:rPr>
                       <w:sz w:val="22"/>
                       <w:szCs w:val="20"/>
@@ -7815,7 +7526,7 @@
                 <w:p>
                   <w:pPr>
                     <w:pStyle w:val="BoldText"/>
-                    <w:framePr w:hSpace="141" w:wrap="around" w:vAnchor="page" w:hAnchor="margin" w:xAlign="center" w:y="2062"/>
+                    <w:framePr w:hSpace="141" w:wrap="around" w:vAnchor="page" w:hAnchor="margin" w:xAlign="center" w:y="1495"/>
                     <w:rPr>
                       <w:sz w:val="22"/>
                       <w:szCs w:val="20"/>
@@ -7855,7 +7566,7 @@
                 <w:p>
                   <w:pPr>
                     <w:pStyle w:val="BoldText"/>
-                    <w:framePr w:hSpace="141" w:wrap="around" w:vAnchor="page" w:hAnchor="margin" w:xAlign="center" w:y="2062"/>
+                    <w:framePr w:hSpace="141" w:wrap="around" w:vAnchor="page" w:hAnchor="margin" w:xAlign="center" w:y="1495"/>
                     <w:rPr>
                       <w:sz w:val="22"/>
                       <w:szCs w:val="20"/>
@@ -7874,7 +7585,7 @@
                 <w:p>
                   <w:pPr>
                     <w:pStyle w:val="BoldText"/>
-                    <w:framePr w:hSpace="141" w:wrap="around" w:vAnchor="page" w:hAnchor="margin" w:xAlign="center" w:y="2062"/>
+                    <w:framePr w:hSpace="141" w:wrap="around" w:vAnchor="page" w:hAnchor="margin" w:xAlign="center" w:y="1495"/>
                     <w:rPr>
                       <w:sz w:val="22"/>
                       <w:szCs w:val="20"/>
@@ -7999,6 +7710,7 @@
                                 </w14:textOutline>
                               </w:rPr>
                             </w:pPr>
+                            <w:proofErr w:type="spellStart"/>
                             <w:r>
                               <w:rPr>
                                 <w:b/>
@@ -8014,7 +7726,25 @@
                                   <w14:round/>
                                 </w14:textOutline>
                               </w:rPr>
-                              <w:t>Opposing Party</w:t>
+                              <w:t>Opposing</w:t>
+                            </w:r>
+                            <w:proofErr w:type="spellEnd"/>
+                            <w:r>
+                              <w:rPr>
+                                <w:b/>
+                                <w:color w:val="E5B8B7" w:themeColor="accent2" w:themeTint="66"/>
+                                <w:sz w:val="72"/>
+                                <w:szCs w:val="72"/>
+                                <w:lang w:val="fr-CA"/>
+                                <w14:textOutline w14:w="11112" w14:cap="flat" w14:cmpd="sng" w14:algn="ctr">
+                                  <w14:solidFill>
+                                    <w14:schemeClr w14:val="accent2"/>
+                                  </w14:solidFill>
+                                  <w14:prstDash w14:val="solid"/>
+                                  <w14:round/>
+                                </w14:textOutline>
+                              </w:rPr>
+                              <w:t xml:space="preserve"> Party</w:t>
                             </w:r>
                           </w:p>
                         </w:txbxContent>
@@ -8061,6 +7791,7 @@
                           </w14:textOutline>
                         </w:rPr>
                       </w:pPr>
+                      <w:proofErr w:type="spellStart"/>
                       <w:r>
                         <w:rPr>
                           <w:b/>
@@ -8076,7 +7807,25 @@
                             <w14:round/>
                           </w14:textOutline>
                         </w:rPr>
-                        <w:t>Opposing Party</w:t>
+                        <w:t>Opposing</w:t>
+                      </w:r>
+                      <w:proofErr w:type="spellEnd"/>
+                      <w:r>
+                        <w:rPr>
+                          <w:b/>
+                          <w:color w:val="E5B8B7" w:themeColor="accent2" w:themeTint="66"/>
+                          <w:sz w:val="72"/>
+                          <w:szCs w:val="72"/>
+                          <w:lang w:val="fr-CA"/>
+                          <w14:textOutline w14:w="11112" w14:cap="flat" w14:cmpd="sng" w14:algn="ctr">
+                            <w14:solidFill>
+                              <w14:schemeClr w14:val="accent2"/>
+                            </w14:solidFill>
+                            <w14:prstDash w14:val="solid"/>
+                            <w14:round/>
+                          </w14:textOutline>
+                        </w:rPr>
+                        <w:t xml:space="preserve"> Party</w:t>
                       </w:r>
                     </w:p>
                   </w:txbxContent>
@@ -9225,6 +8974,7 @@
   <w:style w:type="character" w:default="1" w:styleId="DefaultParagraphFont">
     <w:name w:val="Default Paragraph Font"/>
     <w:uiPriority w:val="1"/>
+    <w:semiHidden/>
     <w:unhideWhenUsed/>
   </w:style>
   <w:style w:type="table" w:default="1" w:styleId="TableNormal">

</xml_diff>

<commit_message>
fix: remove concatenation of signature in email creation and update contract templates
</commit_message>
<xml_diff>
--- a/assets/templates/en/Contract.docx
+++ b/assets/templates/en/Contract.docx
@@ -47,7 +47,7 @@
           <w:color w:val="000000" w:themeColor="text1"/>
           <w:sz w:val="16"/>
           <w:szCs w:val="16"/>
-          <w:lang w:val="fr-CA"/>
+          <w:lang w:val="en-CA"/>
         </w:rPr>
       </w:pPr>
       <w:r>
@@ -57,7 +57,7 @@
           <w:color w:val="000000" w:themeColor="text1"/>
           <w:sz w:val="16"/>
           <w:szCs w:val="16"/>
-          <w:lang w:val="fr-CA"/>
+          <w:lang w:val="en-CA"/>
         </w:rPr>
         <w:t>T: 514 904 4017 · F: 514 904 4018 ·</w:t>
       </w:r>
@@ -67,7 +67,7 @@
           <w:color w:val="000000" w:themeColor="text1"/>
           <w:sz w:val="16"/>
           <w:szCs w:val="16"/>
-          <w:lang w:val="fr-CA"/>
+          <w:lang w:val="en-CA"/>
         </w:rPr>
         <w:t xml:space="preserve"> </w:t>
       </w:r>
@@ -78,7 +78,7 @@
             <w:rFonts w:ascii="Hero" w:hAnsi="Hero" w:cs="DejaVu Sans Light"/>
             <w:sz w:val="16"/>
             <w:szCs w:val="16"/>
-            <w:lang w:val="fr-CA"/>
+            <w:lang w:val="en-CA"/>
           </w:rPr>
           <w:t>info@amlex.ca</w:t>
         </w:r>
@@ -92,7 +92,7 @@
           <w:rFonts w:ascii="Times New Roman" w:eastAsia="Times New Roman" w:hAnsi="Times New Roman" w:cs="Times New Roman"/>
           <w:sz w:val="24"/>
           <w:szCs w:val="24"/>
-          <w:lang w:val="fr-CA"/>
+          <w:lang w:val="en-CA"/>
         </w:rPr>
       </w:pPr>
       <w:r>
@@ -102,7 +102,7 @@
           <w:iCs/>
           <w:sz w:val="20"/>
           <w:szCs w:val="20"/>
-          <w:lang w:val="fr-CA"/>
+          <w:lang w:val="en-CA"/>
         </w:rPr>
         <w:t> </w:t>
       </w:r>
@@ -1599,41 +1599,6 @@
           <w:u w:val="single"/>
         </w:rPr>
         <w:t>Methods of payment:</w:t>
-      </w:r>
-    </w:p>
-    <w:p>
-      <w:pPr>
-        <w:rPr>
-          <w:rFonts w:ascii="Arial" w:hAnsi="Arial" w:cs="Arial"/>
-          <w:sz w:val="20"/>
-          <w:szCs w:val="20"/>
-        </w:rPr>
-      </w:pPr>
-      <w:r>
-        <w:rPr>
-          <w:rFonts w:ascii="Arial" w:hAnsi="Arial" w:cs="Arial"/>
-          <w:sz w:val="20"/>
-          <w:szCs w:val="20"/>
-        </w:rPr>
-        <w:t>Payment can be made by e-transfer (</w:t>
-      </w:r>
-      <w:proofErr w:type="spellStart"/>
-      <w:r>
-        <w:rPr>
-          <w:rFonts w:ascii="Arial" w:hAnsi="Arial" w:cs="Arial"/>
-          <w:sz w:val="20"/>
-          <w:szCs w:val="20"/>
-        </w:rPr>
-        <w:t>Interac</w:t>
-      </w:r>
-      <w:proofErr w:type="spellEnd"/>
-      <w:r>
-        <w:rPr>
-          <w:rFonts w:ascii="Arial" w:hAnsi="Arial" w:cs="Arial"/>
-          <w:sz w:val="20"/>
-          <w:szCs w:val="20"/>
-        </w:rPr>
-        <w:t>), bank wire transfer, credit card, cheque or in cash. Credit card payments are subject to a processing fee of 4%.</w:t>
       </w:r>
     </w:p>
     <w:p>
@@ -1686,11 +1651,6 @@
       <w:pPr>
         <w:spacing w:line="360" w:lineRule="auto"/>
         <w:ind w:firstLine="720"/>
-        <w:rPr>
-          <w:rFonts w:ascii="Arial" w:hAnsi="Arial" w:cs="Arial"/>
-          <w:sz w:val="20"/>
-          <w:szCs w:val="20"/>
-        </w:rPr>
       </w:pPr>
       <w:r>
         <w:rPr>
@@ -1711,6 +1671,17 @@
           <w:t>trust@amlex.ca</w:t>
         </w:r>
       </w:hyperlink>
+    </w:p>
+    <w:p>
+      <w:pPr>
+        <w:spacing w:line="360" w:lineRule="auto"/>
+        <w:ind w:firstLine="720"/>
+        <w:rPr>
+          <w:rFonts w:ascii="Arial" w:hAnsi="Arial" w:cs="Arial"/>
+          <w:sz w:val="20"/>
+          <w:szCs w:val="20"/>
+        </w:rPr>
+      </w:pPr>
     </w:p>
     <w:p>
       <w:pPr>

</xml_diff>